<commit_message>
Finished section 4 of SRD.
</commit_message>
<xml_diff>
--- a/Software Requirements Document.docx
+++ b/Software Requirements Document.docx
@@ -314,6 +314,7 @@
           <w:docPartUnique/>
         </w:docPartObj>
       </w:sdtPr>
+      <w:sdtEndPr/>
       <w:sdtContent>
         <w:p>
           <w:pPr>
@@ -6098,21 +6099,7 @@
               <w:rPr>
                 <w:color w:val="1F497D" w:themeColor="text2"/>
               </w:rPr>
-              <w:t xml:space="preserve">An open-source Java-based framework used to create a </w:t>
-            </w:r>
-            <w:proofErr w:type="gramStart"/>
-            <w:r>
-              <w:rPr>
-                <w:color w:val="1F497D" w:themeColor="text2"/>
-              </w:rPr>
-              <w:t>micro Service</w:t>
-            </w:r>
-            <w:proofErr w:type="gramEnd"/>
-            <w:r>
-              <w:rPr>
-                <w:color w:val="1F497D" w:themeColor="text2"/>
-              </w:rPr>
-              <w:t>. This will be used to create and run our application.</w:t>
+              <w:t>An open-source Java-based framework used to create a micro Service. This will be used to create and run our application.</w:t>
             </w:r>
           </w:p>
         </w:tc>
@@ -6626,21 +6613,7 @@
         <w:rPr>
           <w:color w:val="1F497D" w:themeColor="text2"/>
         </w:rPr>
-        <w:t xml:space="preserve">Reducing the amount of time that a customer needs to wait; therefore, increasing the </w:t>
-      </w:r>
-      <w:proofErr w:type="gramStart"/>
-      <w:r>
-        <w:rPr>
-          <w:color w:val="1F497D" w:themeColor="text2"/>
-        </w:rPr>
-        <w:t>amount</w:t>
-      </w:r>
-      <w:proofErr w:type="gramEnd"/>
-      <w:r>
-        <w:rPr>
-          <w:color w:val="1F497D" w:themeColor="text2"/>
-        </w:rPr>
-        <w:t xml:space="preserve"> of customers that are able to be served in the restaurant within a day</w:t>
+        <w:t>Reducing the amount of time that a customer needs to wait; therefore, increasing the amount of customers that are able to be served in the restaurant within a day</w:t>
       </w:r>
       <w:r>
         <w:t>.</w:t>
@@ -7046,15 +7019,7 @@
         <w:t>[</w:t>
       </w:r>
       <w:r>
-        <w:t xml:space="preserve">Statements of services the system should provide, how the system </w:t>
-      </w:r>
-      <w:proofErr w:type="gramStart"/>
-      <w:r>
-        <w:t>should  react</w:t>
-      </w:r>
-      <w:proofErr w:type="gramEnd"/>
-      <w:r>
-        <w:t xml:space="preserve"> to particular inputs and how the system should behave in particular  situations.</w:t>
+        <w:t>Statements of services the system should provide, how the system should  react to particular inputs and how the system should behave in particular  situations.</w:t>
       </w:r>
       <w:r>
         <w:t>]</w:t>
@@ -7333,21 +7298,19 @@
       <w:bookmarkEnd w:id="27"/>
     </w:p>
     <w:p>
-      <w:r>
-        <w:t>[The environments that will be needed to operate the system]</w:t>
-      </w:r>
-    </w:p>
-    <w:p>
       <w:pPr>
         <w:rPr>
           <w:color w:val="1F497D" w:themeColor="text2"/>
         </w:rPr>
       </w:pPr>
       <w:r>
+        <w:t>The operating system and compatibility requirements for the "Progress" platform must support a wide range of devices and browsers to ensure maximum accessibility and usability for all users. The platform must be compatible with popular web browsers such as Google Chrome, Mozilla Firefox, Safari, and Microsoft Edge on desktops, laptops, and mobile devices.</w:t>
+      </w:r>
+      <w:r>
         <w:rPr>
           <w:color w:val="1F497D" w:themeColor="text2"/>
         </w:rPr>
-        <w:t>The application will be compatible with any operating system that is able to view and to interact with traditional web pages.</w:t>
+        <w:t>.</w:t>
       </w:r>
     </w:p>
     <w:p>
@@ -7390,22 +7353,9 @@
         <w:ind w:left="1440"/>
       </w:pPr>
       <w:r>
-        <w:t>[</w:t>
-      </w:r>
-      <w:r>
-        <w:rPr>
-          <w:lang w:val="en-US"/>
-        </w:rPr>
-        <w:t>T</w:t>
-      </w:r>
-      <w:r>
-        <w:t>he logic behind the interactions between the users and the software. This includes the sample screen layout, buttons and functions that would appear on every screen, messages to be displayed on each screen and the style guides to be used.</w:t>
-      </w:r>
-      <w:r>
-        <w:t xml:space="preserve">] </w:t>
-      </w:r>
-    </w:p>
-    <w:p/>
+        <w:t xml:space="preserve">The UI should be intuitive, accessible, and visually appealing. It should have a simple layout, clear navigation, and fast loading times. The platform should encourage social interaction, allowing users to create and share workout plans, training tips, and fitness challenges. It should be customizable, allowing users to track their progress and set fitness goals. </w:t>
+      </w:r>
+    </w:p>
     <w:p>
       <w:pPr>
         <w:pStyle w:val="Heading3"/>
@@ -7425,33 +7375,8 @@
         <w:ind w:left="1440"/>
       </w:pPr>
       <w:r>
-        <w:t>[</w:t>
-      </w:r>
-      <w:r>
-        <w:t>All the hardware-software interactions with the list of supported devices on which the software is intended to run on, the network requirements along with the list of communication protocols to be used.</w:t>
-      </w:r>
-      <w:r>
-        <w:t>]</w:t>
-      </w:r>
-    </w:p>
-    <w:p>
-      <w:pPr>
-        <w:ind w:left="1440"/>
-        <w:rPr>
-          <w:color w:val="1F497D" w:themeColor="text2"/>
-        </w:rPr>
-      </w:pPr>
-      <w:r>
-        <w:rPr>
-          <w:color w:val="1F497D" w:themeColor="text2"/>
-        </w:rPr>
-        <w:t>The web application will run on any hardware device that has access to the internet, the ability to display webpages, and the ability to interact with web pages. This includes, but is not limited to, smartphones, tablets, desktop computers, and laptops.</w:t>
-      </w:r>
-    </w:p>
-    <w:p>
-      <w:pPr>
-        <w:ind w:left="1440"/>
-      </w:pPr>
+        <w:t xml:space="preserve">The "Progress" platform does not require any specific hardware interface. As a web-based platform, it can be accessed through any device with an internet connection and a web browser. However, to fully utilize the platform's features, it is recommended that users have access to a device with a stable internet connection, a display with high resolution, and sufficient processing power to ensure a smooth user experience. </w:t>
+      </w:r>
     </w:p>
     <w:p>
       <w:pPr>
@@ -7475,50 +7400,9 @@
         <w:ind w:left="1440"/>
       </w:pPr>
       <w:r>
-        <w:t>[</w:t>
-      </w:r>
-      <w:r>
-        <w:t>Determination of all the communication standards to be utilized by the software as a part of the project</w:t>
-      </w:r>
-      <w:r>
-        <w:t>]</w:t>
-      </w:r>
-    </w:p>
-    <w:p>
-      <w:pPr>
-        <w:ind w:left="1440"/>
-        <w:rPr>
-          <w:color w:val="1F497D" w:themeColor="text2"/>
-        </w:rPr>
-      </w:pPr>
-      <w:r>
-        <w:rPr>
-          <w:color w:val="1F497D" w:themeColor="text2"/>
-        </w:rPr>
-        <w:t xml:space="preserve"> </w:t>
-      </w:r>
-      <w:r>
-        <w:rPr>
-          <w:color w:val="1F497D" w:themeColor="text2"/>
-        </w:rPr>
-        <w:t>It must be able to connect to the internet as well as the local database on phpMyAdmin.</w:t>
-      </w:r>
-    </w:p>
-    <w:p>
-      <w:pPr>
-        <w:ind w:left="1440"/>
-        <w:rPr>
-          <w:color w:val="1F497D" w:themeColor="text2"/>
-        </w:rPr>
-      </w:pPr>
-      <w:r>
-        <w:rPr>
-          <w:color w:val="1F497D" w:themeColor="text2"/>
-        </w:rPr>
-        <w:t>The communication protocol, HTTP, must be able to connect to the World Time API and return the current date and time.</w:t>
-      </w:r>
-    </w:p>
-    <w:p/>
+        <w:t>The communication standards to be utilized by the "Progress" platform include HTTPS for secure data transmission, OAuth 2.0 for user authentication, and REST API for interaction between the front-end and back-end components of the platform. Additionally, the messaging system should be designed to handle large amounts of data and support multimedia content such as images, videos, and audio files. Overall, the communication standards should be robust, reliable, and secure to provide a seamless and safe user experience.</w:t>
+      </w:r>
+    </w:p>
     <w:p>
       <w:pPr>
         <w:pStyle w:val="Heading3"/>
@@ -7536,49 +7420,53 @@
     <w:p>
       <w:pPr>
         <w:ind w:left="1440"/>
-      </w:pPr>
-      <w:r>
-        <w:t>[</w:t>
-      </w:r>
-      <w:r>
-        <w:t>The interaction of the software to be developed with other software components such as frontend and the backend framework to the used, the database management system and libraries describing the need and the purpose behind each of them.</w:t>
-      </w:r>
-      <w:r>
-        <w:t>]</w:t>
-      </w:r>
-    </w:p>
-    <w:p>
-      <w:pPr>
-        <w:ind w:left="1440"/>
-        <w:rPr>
-          <w:color w:val="1F497D" w:themeColor="text2"/>
-        </w:rPr>
-      </w:pPr>
-      <w:r>
-        <w:rPr>
-          <w:color w:val="1F497D" w:themeColor="text2"/>
-        </w:rPr>
-        <w:t xml:space="preserve">We will use React and Spring Boot </w:t>
+        <w:rPr>
+          <w:lang w:val="en-US"/>
+        </w:rPr>
+      </w:pPr>
+      <w:r>
+        <w:rPr>
+          <w:lang w:val="en-US"/>
+        </w:rPr>
+        <w:t xml:space="preserve">The software interface for the "Progress" platform should be designed using React and </w:t>
       </w:r>
       <w:proofErr w:type="spellStart"/>
       <w:r>
         <w:rPr>
-          <w:color w:val="1F497D" w:themeColor="text2"/>
-        </w:rPr>
-        <w:t>ThymeLeaf</w:t>
+          <w:lang w:val="en-US"/>
+        </w:rPr>
+        <w:t>Thymeleaf</w:t>
       </w:r>
       <w:proofErr w:type="spellEnd"/>
       <w:r>
         <w:rPr>
-          <w:color w:val="1F497D" w:themeColor="text2"/>
-        </w:rPr>
-        <w:t xml:space="preserve"> </w:t>
-      </w:r>
-      <w:r>
-        <w:rPr>
-          <w:color w:val="1F497D" w:themeColor="text2"/>
-        </w:rPr>
-        <w:t>to help build the frontend, as well as JPA for the backend database functionality. We will also use Spring Boot with Java to connect the frontend to the backend.</w:t>
+          <w:lang w:val="en-US"/>
+        </w:rPr>
+        <w:t xml:space="preserve"> for the front-end, and JPA for the </w:t>
+      </w:r>
+      <w:r>
+        <w:rPr>
+          <w:lang w:val="en-US"/>
+        </w:rPr>
+        <w:t>back end</w:t>
+      </w:r>
+      <w:r>
+        <w:rPr>
+          <w:lang w:val="en-US"/>
+        </w:rPr>
+        <w:t xml:space="preserve">, with Spring Boot as the connecting framework. The front-end should be responsive, providing a seamless user experience across different screen sizes. The </w:t>
+      </w:r>
+      <w:r>
+        <w:rPr>
+          <w:lang w:val="en-US"/>
+        </w:rPr>
+        <w:t>back end</w:t>
+      </w:r>
+      <w:r>
+        <w:rPr>
+          <w:lang w:val="en-US"/>
+        </w:rPr>
+        <w:t xml:space="preserve"> should store user data securely using JPA, and follow standardized architecture and coding practices to ensure maintainability and scalability. RESTful APIs should be used to enable communication between the front-end and back-end. </w:t>
       </w:r>
     </w:p>
     <w:p>
@@ -7588,6 +7476,7 @@
           <w:ilvl w:val="0"/>
           <w:numId w:val="10"/>
         </w:numPr>
+        <w:jc w:val="left"/>
       </w:pPr>
       <w:bookmarkStart w:id="33" w:name="_Toc126197785"/>
       <w:r>
@@ -7600,23 +7489,7 @@
         <w:t>[</w:t>
       </w:r>
       <w:r>
-        <w:t xml:space="preserve">Constraints on the services or functions offered by the system (e.g., </w:t>
-      </w:r>
-      <w:proofErr w:type="gramStart"/>
-      <w:r>
-        <w:t>timing  constraints</w:t>
-      </w:r>
-      <w:proofErr w:type="gramEnd"/>
-      <w:r>
-        <w:t xml:space="preserve">, constraints on the development process, standards, etc.). Often apply to the system as a whole rather than individual features </w:t>
-      </w:r>
-      <w:proofErr w:type="gramStart"/>
-      <w:r>
-        <w:t>or  services</w:t>
-      </w:r>
-      <w:proofErr w:type="gramEnd"/>
-      <w:r>
-        <w:t>.</w:t>
+        <w:t>Constraints on the services or functions offered by the system (e.g., timing  constraints, constraints on the development process, standards, etc.). Often apply to the system as a whole rather than individual features or  services.</w:t>
       </w:r>
       <w:r>
         <w:t>]</w:t>
@@ -11370,6 +11243,20 @@
       <w:lang w:val="ru-RU" w:eastAsia="ru-RU"/>
     </w:rPr>
   </w:style>
+  <w:style w:type="paragraph" w:styleId="NormalWeb">
+    <w:name w:val="Normal (Web)"/>
+    <w:basedOn w:val="Normal"/>
+    <w:uiPriority w:val="99"/>
+    <w:semiHidden/>
+    <w:unhideWhenUsed/>
+    <w:rsid w:val="00A81728"/>
+    <w:pPr>
+      <w:spacing w:before="100" w:beforeAutospacing="1" w:after="100" w:afterAutospacing="1" w:line="240" w:lineRule="auto"/>
+    </w:pPr>
+    <w:rPr>
+      <w:lang w:val="en-US" w:eastAsia="zh-CN"/>
+    </w:rPr>
+  </w:style>
 </w:styles>
 </file>
 

</xml_diff>

<commit_message>
finished part 2 in SRD and added part 5 use cases and diagram, fixed typo in README
</commit_message>
<xml_diff>
--- a/Software Requirements Document.docx
+++ b/Software Requirements Document.docx
@@ -437,6 +437,7 @@
             <w:rPr>
               <w:webHidden/>
               <w:rStyle w:val="IndexLink"/>
+              <w:vanish w:val="false"/>
             </w:rPr>
             <w:instrText xml:space="preserve"> TOC \z \o "1-9" \u \h</w:instrText>
           </w:r>
@@ -444,6 +445,7 @@
             <w:rPr>
               <w:webHidden/>
               <w:rStyle w:val="IndexLink"/>
+              <w:vanish w:val="false"/>
             </w:rPr>
             <w:fldChar w:fldCharType="separate"/>
           </w:r>
@@ -452,6 +454,7 @@
               <w:rPr>
                 <w:webHidden/>
                 <w:rStyle w:val="IndexLink"/>
+                <w:vanish w:val="false"/>
               </w:rPr>
               <w:t>1.</w:t>
             </w:r>
@@ -525,6 +528,7 @@
               <w:rPr>
                 <w:webHidden/>
                 <w:rStyle w:val="IndexLink"/>
+                <w:vanish w:val="false"/>
               </w:rPr>
               <w:t>1.1.</w:t>
             </w:r>
@@ -598,6 +602,7 @@
               <w:rPr>
                 <w:webHidden/>
                 <w:rStyle w:val="IndexLink"/>
+                <w:vanish w:val="false"/>
               </w:rPr>
               <w:t>1.2.</w:t>
             </w:r>
@@ -671,6 +676,7 @@
               <w:rPr>
                 <w:webHidden/>
                 <w:rStyle w:val="IndexLink"/>
+                <w:vanish w:val="false"/>
               </w:rPr>
               <w:t>1.3.</w:t>
             </w:r>
@@ -744,6 +750,7 @@
               <w:rPr>
                 <w:webHidden/>
                 <w:rStyle w:val="IndexLink"/>
+                <w:vanish w:val="false"/>
               </w:rPr>
               <w:t>1.4.</w:t>
             </w:r>
@@ -817,6 +824,7 @@
               <w:rPr>
                 <w:webHidden/>
                 <w:rStyle w:val="IndexLink"/>
+                <w:vanish w:val="false"/>
               </w:rPr>
               <w:t>1.5.</w:t>
             </w:r>
@@ -890,6 +898,7 @@
               <w:rPr>
                 <w:webHidden/>
                 <w:rStyle w:val="IndexLink"/>
+                <w:vanish w:val="false"/>
               </w:rPr>
               <w:t>1.6.</w:t>
             </w:r>
@@ -963,6 +972,7 @@
               <w:rPr>
                 <w:webHidden/>
                 <w:rStyle w:val="IndexLink"/>
+                <w:vanish w:val="false"/>
               </w:rPr>
               <w:t>1.7.</w:t>
             </w:r>
@@ -1036,6 +1046,7 @@
               <w:rPr>
                 <w:webHidden/>
                 <w:rStyle w:val="IndexLink"/>
+                <w:vanish w:val="false"/>
               </w:rPr>
               <w:t>2.</w:t>
             </w:r>
@@ -1109,6 +1120,7 @@
               <w:rPr>
                 <w:webHidden/>
                 <w:rStyle w:val="IndexLink"/>
+                <w:vanish w:val="false"/>
               </w:rPr>
               <w:t>2.1.</w:t>
             </w:r>
@@ -1182,6 +1194,7 @@
               <w:rPr>
                 <w:webHidden/>
                 <w:rStyle w:val="IndexLink"/>
+                <w:vanish w:val="false"/>
               </w:rPr>
               <w:t>2.2.</w:t>
             </w:r>
@@ -1255,6 +1268,7 @@
               <w:rPr>
                 <w:webHidden/>
                 <w:rStyle w:val="IndexLink"/>
+                <w:vanish w:val="false"/>
               </w:rPr>
               <w:t>2.3.</w:t>
             </w:r>
@@ -1328,6 +1342,7 @@
               <w:rPr>
                 <w:webHidden/>
                 <w:rStyle w:val="IndexLink"/>
+                <w:vanish w:val="false"/>
               </w:rPr>
               <w:t>2.4.</w:t>
             </w:r>
@@ -1401,6 +1416,7 @@
               <w:rPr>
                 <w:webHidden/>
                 <w:rStyle w:val="IndexLink"/>
+                <w:vanish w:val="false"/>
               </w:rPr>
               <w:t>2.5.</w:t>
             </w:r>
@@ -1474,6 +1490,7 @@
               <w:rPr>
                 <w:webHidden/>
                 <w:rStyle w:val="IndexLink"/>
+                <w:vanish w:val="false"/>
               </w:rPr>
               <w:t>2.6.</w:t>
             </w:r>
@@ -1547,6 +1564,7 @@
               <w:rPr>
                 <w:webHidden/>
                 <w:rStyle w:val="IndexLink"/>
+                <w:vanish w:val="false"/>
               </w:rPr>
               <w:t>3.</w:t>
             </w:r>
@@ -1620,6 +1638,7 @@
               <w:rPr>
                 <w:webHidden/>
                 <w:rStyle w:val="IndexLink"/>
+                <w:vanish w:val="false"/>
               </w:rPr>
               <w:t>3.1.</w:t>
             </w:r>
@@ -1693,6 +1712,7 @@
               <w:rPr>
                 <w:webHidden/>
                 <w:rStyle w:val="IndexLink"/>
+                <w:vanish w:val="false"/>
               </w:rPr>
               <w:t>3.2.</w:t>
             </w:r>
@@ -1766,6 +1786,7 @@
               <w:rPr>
                 <w:webHidden/>
                 <w:rStyle w:val="IndexLink"/>
+                <w:vanish w:val="false"/>
               </w:rPr>
               <w:t>4.</w:t>
             </w:r>
@@ -1839,6 +1860,7 @@
               <w:rPr>
                 <w:webHidden/>
                 <w:rStyle w:val="IndexLink"/>
+                <w:vanish w:val="false"/>
               </w:rPr>
               <w:t>4.1.</w:t>
             </w:r>
@@ -1912,6 +1934,7 @@
               <w:rPr>
                 <w:webHidden/>
                 <w:rStyle w:val="IndexLink"/>
+                <w:vanish w:val="false"/>
               </w:rPr>
               <w:t>4.2.</w:t>
             </w:r>
@@ -1985,6 +2008,7 @@
               <w:rPr>
                 <w:webHidden/>
                 <w:rStyle w:val="IndexLink"/>
+                <w:vanish w:val="false"/>
               </w:rPr>
               <w:t>4.2.1.</w:t>
             </w:r>
@@ -2058,6 +2082,7 @@
               <w:rPr>
                 <w:webHidden/>
                 <w:rStyle w:val="IndexLink"/>
+                <w:vanish w:val="false"/>
               </w:rPr>
               <w:t>4.2.2.</w:t>
             </w:r>
@@ -2131,6 +2156,7 @@
               <w:rPr>
                 <w:webHidden/>
                 <w:rStyle w:val="IndexLink"/>
+                <w:vanish w:val="false"/>
               </w:rPr>
               <w:t>4.2.3.</w:t>
             </w:r>
@@ -2204,6 +2230,7 @@
               <w:rPr>
                 <w:webHidden/>
                 <w:rStyle w:val="IndexLink"/>
+                <w:vanish w:val="false"/>
               </w:rPr>
               <w:t>4.2.4.</w:t>
             </w:r>
@@ -2277,6 +2304,7 @@
               <w:rPr>
                 <w:webHidden/>
                 <w:rStyle w:val="IndexLink"/>
+                <w:vanish w:val="false"/>
               </w:rPr>
               <w:t>5.</w:t>
             </w:r>
@@ -2350,6 +2378,7 @@
               <w:rPr>
                 <w:webHidden/>
                 <w:rStyle w:val="IndexLink"/>
+                <w:vanish w:val="false"/>
               </w:rPr>
               <w:t>5.1.</w:t>
             </w:r>
@@ -2423,6 +2452,7 @@
               <w:rPr>
                 <w:webHidden/>
                 <w:rStyle w:val="IndexLink"/>
+                <w:vanish w:val="false"/>
               </w:rPr>
               <w:t>5.2.</w:t>
             </w:r>
@@ -2496,6 +2526,7 @@
               <w:rPr>
                 <w:webHidden/>
                 <w:rStyle w:val="IndexLink"/>
+                <w:vanish w:val="false"/>
               </w:rPr>
               <w:t>5.3.</w:t>
             </w:r>
@@ -2569,6 +2600,7 @@
               <w:rPr>
                 <w:webHidden/>
                 <w:rStyle w:val="IndexLink"/>
+                <w:vanish w:val="false"/>
               </w:rPr>
               <w:t>5.4.</w:t>
             </w:r>
@@ -2642,6 +2674,7 @@
               <w:rPr>
                 <w:webHidden/>
                 <w:rStyle w:val="IndexLink"/>
+                <w:vanish w:val="false"/>
               </w:rPr>
               <w:t>5.4.1.</w:t>
             </w:r>
@@ -2715,6 +2748,7 @@
               <w:rPr>
                 <w:webHidden/>
                 <w:rStyle w:val="IndexLink"/>
+                <w:vanish w:val="false"/>
               </w:rPr>
               <w:t>5.4.2.</w:t>
             </w:r>
@@ -2788,6 +2822,7 @@
               <w:rPr>
                 <w:webHidden/>
                 <w:rStyle w:val="IndexLink"/>
+                <w:vanish w:val="false"/>
               </w:rPr>
               <w:t>5.4.3.</w:t>
             </w:r>
@@ -2861,6 +2896,7 @@
               <w:rPr>
                 <w:webHidden/>
                 <w:rStyle w:val="IndexLink"/>
+                <w:vanish w:val="false"/>
               </w:rPr>
               <w:t>5.4.4.</w:t>
             </w:r>
@@ -2934,6 +2970,7 @@
               <w:rPr>
                 <w:webHidden/>
                 <w:rStyle w:val="IndexLink"/>
+                <w:vanish w:val="false"/>
               </w:rPr>
               <w:t>5.4.5.</w:t>
             </w:r>
@@ -3007,6 +3044,7 @@
               <w:rPr>
                 <w:webHidden/>
                 <w:rStyle w:val="IndexLink"/>
+                <w:vanish w:val="false"/>
               </w:rPr>
               <w:t>5.5.</w:t>
             </w:r>
@@ -3080,6 +3118,7 @@
               <w:rPr>
                 <w:webHidden/>
                 <w:rStyle w:val="IndexLink"/>
+                <w:vanish w:val="false"/>
               </w:rPr>
               <w:t>5.5.1.</w:t>
             </w:r>
@@ -3153,6 +3192,7 @@
               <w:rPr>
                 <w:webHidden/>
                 <w:rStyle w:val="IndexLink"/>
+                <w:vanish w:val="false"/>
               </w:rPr>
               <w:t>5.5.2.</w:t>
             </w:r>
@@ -3226,6 +3266,7 @@
               <w:rPr>
                 <w:webHidden/>
                 <w:rStyle w:val="IndexLink"/>
+                <w:vanish w:val="false"/>
               </w:rPr>
               <w:t>5.5.3.</w:t>
             </w:r>
@@ -3299,6 +3340,7 @@
               <w:rPr>
                 <w:webHidden/>
                 <w:rStyle w:val="IndexLink"/>
+                <w:vanish w:val="false"/>
               </w:rPr>
               <w:t>5.6.</w:t>
             </w:r>
@@ -3372,6 +3414,7 @@
               <w:rPr>
                 <w:webHidden/>
                 <w:rStyle w:val="IndexLink"/>
+                <w:vanish w:val="false"/>
               </w:rPr>
               <w:t>5.7.</w:t>
             </w:r>
@@ -3445,6 +3488,7 @@
               <w:rPr>
                 <w:webHidden/>
                 <w:rStyle w:val="IndexLink"/>
+                <w:vanish w:val="false"/>
               </w:rPr>
               <w:t>5.8.</w:t>
             </w:r>
@@ -3518,6 +3562,7 @@
               <w:rPr>
                 <w:webHidden/>
                 <w:rStyle w:val="IndexLink"/>
+                <w:vanish w:val="false"/>
               </w:rPr>
               <w:t>5.8.1.</w:t>
             </w:r>
@@ -3591,6 +3636,7 @@
               <w:rPr>
                 <w:webHidden/>
                 <w:rStyle w:val="IndexLink"/>
+                <w:vanish w:val="false"/>
               </w:rPr>
               <w:t>5.8.2.</w:t>
             </w:r>
@@ -3664,6 +3710,7 @@
               <w:rPr>
                 <w:webHidden/>
                 <w:rStyle w:val="IndexLink"/>
+                <w:vanish w:val="false"/>
               </w:rPr>
               <w:t>5.8.3.</w:t>
             </w:r>
@@ -3737,6 +3784,7 @@
               <w:rPr>
                 <w:webHidden/>
                 <w:rStyle w:val="IndexLink"/>
+                <w:vanish w:val="false"/>
               </w:rPr>
               <w:t>5.9.</w:t>
             </w:r>
@@ -3810,6 +3858,7 @@
               <w:rPr>
                 <w:webHidden/>
                 <w:rStyle w:val="IndexLink"/>
+                <w:vanish w:val="false"/>
               </w:rPr>
               <w:t>5.9.1.</w:t>
             </w:r>
@@ -3883,6 +3932,7 @@
               <w:rPr>
                 <w:webHidden/>
                 <w:rStyle w:val="IndexLink"/>
+                <w:vanish w:val="false"/>
               </w:rPr>
               <w:t>5.9.2.</w:t>
             </w:r>
@@ -3956,6 +4006,7 @@
               <w:rPr>
                 <w:webHidden/>
                 <w:rStyle w:val="IndexLink"/>
+                <w:vanish w:val="false"/>
               </w:rPr>
               <w:t>5.9.3.</w:t>
             </w:r>
@@ -4029,6 +4080,7 @@
               <w:rPr>
                 <w:webHidden/>
                 <w:rStyle w:val="IndexLink"/>
+                <w:vanish w:val="false"/>
               </w:rPr>
               <w:t>6.</w:t>
             </w:r>
@@ -4102,6 +4154,7 @@
               <w:rPr>
                 <w:webHidden/>
                 <w:rStyle w:val="IndexLink"/>
+                <w:vanish w:val="false"/>
               </w:rPr>
               <w:t>6.1.</w:t>
             </w:r>
@@ -4175,6 +4228,7 @@
               <w:rPr>
                 <w:webHidden/>
                 <w:rStyle w:val="IndexLink"/>
+                <w:vanish w:val="false"/>
               </w:rPr>
               <w:t>6.2.</w:t>
             </w:r>
@@ -4248,6 +4302,7 @@
               <w:rPr>
                 <w:webHidden/>
                 <w:rStyle w:val="IndexLink"/>
+                <w:vanish w:val="false"/>
               </w:rPr>
               <w:t>6.3.</w:t>
             </w:r>
@@ -4321,6 +4376,7 @@
               <w:rPr>
                 <w:webHidden/>
                 <w:rStyle w:val="IndexLink"/>
+                <w:vanish w:val="false"/>
               </w:rPr>
               <w:t>6.3.1.</w:t>
             </w:r>
@@ -4394,6 +4450,7 @@
               <w:rPr>
                 <w:webHidden/>
                 <w:rStyle w:val="IndexLink"/>
+                <w:vanish w:val="false"/>
               </w:rPr>
               <w:t>6.3.2.</w:t>
             </w:r>
@@ -4467,6 +4524,7 @@
               <w:rPr>
                 <w:webHidden/>
                 <w:rStyle w:val="IndexLink"/>
+                <w:vanish w:val="false"/>
               </w:rPr>
               <w:t>6.3.3.</w:t>
             </w:r>
@@ -4540,6 +4598,7 @@
               <w:rPr>
                 <w:webHidden/>
                 <w:rStyle w:val="IndexLink"/>
+                <w:vanish w:val="false"/>
               </w:rPr>
               <w:t>6.4.</w:t>
             </w:r>
@@ -4613,6 +4672,7 @@
               <w:rPr>
                 <w:webHidden/>
                 <w:rStyle w:val="IndexLink"/>
+                <w:vanish w:val="false"/>
               </w:rPr>
               <w:t>7.</w:t>
             </w:r>
@@ -4686,6 +4746,7 @@
               <w:rPr>
                 <w:webHidden/>
                 <w:rStyle w:val="IndexLink"/>
+                <w:vanish w:val="false"/>
               </w:rPr>
               <w:t>7.1.</w:t>
             </w:r>
@@ -5019,14 +5080,14 @@
         <w:tblLook w:firstRow="0" w:noVBand="1" w:lastRow="0" w:firstColumn="0" w:lastColumn="0" w:noHBand="1" w:val="0600"/>
       </w:tblPr>
       <w:tblGrid>
-        <w:gridCol w:w="2129"/>
-        <w:gridCol w:w="8310"/>
+        <w:gridCol w:w="2128"/>
+        <w:gridCol w:w="8311"/>
       </w:tblGrid>
       <w:tr>
         <w:trPr/>
         <w:tc>
           <w:tcPr>
-            <w:tcW w:w="2129" w:type="dxa"/>
+            <w:tcW w:w="2128" w:type="dxa"/>
             <w:tcBorders>
               <w:top w:val="single" w:sz="8" w:space="0" w:color="000000"/>
               <w:left w:val="single" w:sz="8" w:space="0" w:color="000000"/>
@@ -5039,7 +5100,6 @@
             <w:pPr>
               <w:pStyle w:val="Normal"/>
               <w:widowControl w:val="false"/>
-              <w:pBdr/>
               <w:spacing w:lineRule="auto" w:line="240"/>
               <w:jc w:val="center"/>
               <w:rPr>
@@ -5056,7 +5116,7 @@
         </w:tc>
         <w:tc>
           <w:tcPr>
-            <w:tcW w:w="8310" w:type="dxa"/>
+            <w:tcW w:w="8311" w:type="dxa"/>
             <w:tcBorders>
               <w:top w:val="single" w:sz="8" w:space="0" w:color="000000"/>
               <w:left w:val="single" w:sz="8" w:space="0" w:color="000000"/>
@@ -5069,7 +5129,6 @@
             <w:pPr>
               <w:pStyle w:val="Normal"/>
               <w:widowControl w:val="false"/>
-              <w:pBdr/>
               <w:spacing w:lineRule="auto" w:line="240"/>
               <w:rPr>
                 <w:color w:val="1F497D" w:themeColor="text2"/>
@@ -5088,7 +5147,7 @@
         <w:trPr/>
         <w:tc>
           <w:tcPr>
-            <w:tcW w:w="2129" w:type="dxa"/>
+            <w:tcW w:w="2128" w:type="dxa"/>
             <w:tcBorders>
               <w:top w:val="single" w:sz="8" w:space="0" w:color="000000"/>
               <w:left w:val="single" w:sz="8" w:space="0" w:color="000000"/>
@@ -5101,7 +5160,6 @@
             <w:pPr>
               <w:pStyle w:val="Normal"/>
               <w:widowControl w:val="false"/>
-              <w:pBdr/>
               <w:spacing w:lineRule="auto" w:line="240"/>
               <w:jc w:val="center"/>
               <w:rPr>
@@ -5119,7 +5177,7 @@
         </w:tc>
         <w:tc>
           <w:tcPr>
-            <w:tcW w:w="8310" w:type="dxa"/>
+            <w:tcW w:w="8311" w:type="dxa"/>
             <w:tcBorders>
               <w:top w:val="single" w:sz="8" w:space="0" w:color="000000"/>
               <w:left w:val="single" w:sz="8" w:space="0" w:color="000000"/>
@@ -5132,7 +5190,6 @@
             <w:pPr>
               <w:pStyle w:val="Normal"/>
               <w:widowControl w:val="false"/>
-              <w:pBdr/>
               <w:spacing w:lineRule="auto" w:line="240"/>
               <w:rPr>
                 <w:color w:val="1F497D" w:themeColor="text2"/>
@@ -5152,7 +5209,7 @@
         <w:trPr/>
         <w:tc>
           <w:tcPr>
-            <w:tcW w:w="2129" w:type="dxa"/>
+            <w:tcW w:w="2128" w:type="dxa"/>
             <w:tcBorders>
               <w:top w:val="single" w:sz="8" w:space="0" w:color="000000"/>
               <w:left w:val="single" w:sz="8" w:space="0" w:color="000000"/>
@@ -5165,7 +5222,6 @@
             <w:pPr>
               <w:pStyle w:val="Normal"/>
               <w:widowControl w:val="false"/>
-              <w:pBdr/>
               <w:spacing w:lineRule="auto" w:line="240"/>
               <w:jc w:val="center"/>
               <w:rPr>
@@ -5182,7 +5238,7 @@
         </w:tc>
         <w:tc>
           <w:tcPr>
-            <w:tcW w:w="8310" w:type="dxa"/>
+            <w:tcW w:w="8311" w:type="dxa"/>
             <w:tcBorders>
               <w:top w:val="single" w:sz="8" w:space="0" w:color="000000"/>
               <w:left w:val="single" w:sz="8" w:space="0" w:color="000000"/>
@@ -5195,7 +5251,6 @@
             <w:pPr>
               <w:pStyle w:val="Normal"/>
               <w:widowControl w:val="false"/>
-              <w:pBdr/>
               <w:spacing w:lineRule="auto" w:line="240"/>
               <w:rPr>
                 <w:color w:val="1F497D" w:themeColor="text2"/>
@@ -5214,7 +5269,7 @@
         <w:trPr/>
         <w:tc>
           <w:tcPr>
-            <w:tcW w:w="2129" w:type="dxa"/>
+            <w:tcW w:w="2128" w:type="dxa"/>
             <w:tcBorders>
               <w:top w:val="single" w:sz="8" w:space="0" w:color="000000"/>
               <w:left w:val="single" w:sz="8" w:space="0" w:color="000000"/>
@@ -5227,7 +5282,6 @@
             <w:pPr>
               <w:pStyle w:val="Normal"/>
               <w:widowControl w:val="false"/>
-              <w:pBdr/>
               <w:spacing w:lineRule="auto" w:line="240"/>
               <w:jc w:val="center"/>
               <w:rPr>
@@ -5244,7 +5298,7 @@
         </w:tc>
         <w:tc>
           <w:tcPr>
-            <w:tcW w:w="8310" w:type="dxa"/>
+            <w:tcW w:w="8311" w:type="dxa"/>
             <w:tcBorders>
               <w:top w:val="single" w:sz="8" w:space="0" w:color="000000"/>
               <w:left w:val="single" w:sz="8" w:space="0" w:color="000000"/>
@@ -5257,7 +5311,6 @@
             <w:pPr>
               <w:pStyle w:val="Normal"/>
               <w:widowControl w:val="false"/>
-              <w:pBdr/>
               <w:spacing w:lineRule="auto" w:line="240"/>
               <w:rPr>
                 <w:color w:val="1F497D" w:themeColor="text2"/>
@@ -5276,7 +5329,7 @@
         <w:trPr/>
         <w:tc>
           <w:tcPr>
-            <w:tcW w:w="2129" w:type="dxa"/>
+            <w:tcW w:w="2128" w:type="dxa"/>
             <w:tcBorders>
               <w:top w:val="single" w:sz="8" w:space="0" w:color="000000"/>
               <w:left w:val="single" w:sz="8" w:space="0" w:color="000000"/>
@@ -5289,7 +5342,6 @@
             <w:pPr>
               <w:pStyle w:val="Normal"/>
               <w:widowControl w:val="false"/>
-              <w:pBdr/>
               <w:spacing w:lineRule="auto" w:line="240"/>
               <w:jc w:val="center"/>
               <w:rPr>
@@ -5306,7 +5358,7 @@
         </w:tc>
         <w:tc>
           <w:tcPr>
-            <w:tcW w:w="8310" w:type="dxa"/>
+            <w:tcW w:w="8311" w:type="dxa"/>
             <w:tcBorders>
               <w:top w:val="single" w:sz="8" w:space="0" w:color="000000"/>
               <w:left w:val="single" w:sz="8" w:space="0" w:color="000000"/>
@@ -5319,7 +5371,6 @@
             <w:pPr>
               <w:pStyle w:val="Normal"/>
               <w:widowControl w:val="false"/>
-              <w:pBdr/>
               <w:spacing w:lineRule="auto" w:line="240"/>
               <w:rPr>
                 <w:color w:val="1F497D" w:themeColor="text2"/>
@@ -5338,7 +5389,7 @@
         <w:trPr/>
         <w:tc>
           <w:tcPr>
-            <w:tcW w:w="2129" w:type="dxa"/>
+            <w:tcW w:w="2128" w:type="dxa"/>
             <w:tcBorders>
               <w:top w:val="single" w:sz="8" w:space="0" w:color="000000"/>
               <w:left w:val="single" w:sz="8" w:space="0" w:color="000000"/>
@@ -5351,7 +5402,6 @@
             <w:pPr>
               <w:pStyle w:val="Normal"/>
               <w:widowControl w:val="false"/>
-              <w:pBdr/>
               <w:spacing w:lineRule="auto" w:line="240"/>
               <w:jc w:val="center"/>
               <w:rPr>
@@ -5368,7 +5418,7 @@
         </w:tc>
         <w:tc>
           <w:tcPr>
-            <w:tcW w:w="8310" w:type="dxa"/>
+            <w:tcW w:w="8311" w:type="dxa"/>
             <w:tcBorders>
               <w:top w:val="single" w:sz="8" w:space="0" w:color="000000"/>
               <w:left w:val="single" w:sz="8" w:space="0" w:color="000000"/>
@@ -5381,7 +5431,6 @@
             <w:pPr>
               <w:pStyle w:val="Normal"/>
               <w:widowControl w:val="false"/>
-              <w:pBdr/>
               <w:spacing w:lineRule="auto" w:line="240"/>
               <w:rPr>
                 <w:color w:val="1F497D" w:themeColor="text2"/>
@@ -5400,7 +5449,7 @@
         <w:trPr/>
         <w:tc>
           <w:tcPr>
-            <w:tcW w:w="2129" w:type="dxa"/>
+            <w:tcW w:w="2128" w:type="dxa"/>
             <w:tcBorders>
               <w:top w:val="single" w:sz="8" w:space="0" w:color="000000"/>
               <w:left w:val="single" w:sz="8" w:space="0" w:color="000000"/>
@@ -5413,7 +5462,6 @@
             <w:pPr>
               <w:pStyle w:val="Normal"/>
               <w:widowControl w:val="false"/>
-              <w:pBdr/>
               <w:spacing w:lineRule="auto" w:line="240"/>
               <w:jc w:val="center"/>
               <w:rPr>
@@ -5430,7 +5478,7 @@
         </w:tc>
         <w:tc>
           <w:tcPr>
-            <w:tcW w:w="8310" w:type="dxa"/>
+            <w:tcW w:w="8311" w:type="dxa"/>
             <w:tcBorders>
               <w:top w:val="single" w:sz="8" w:space="0" w:color="000000"/>
               <w:left w:val="single" w:sz="8" w:space="0" w:color="000000"/>
@@ -5443,7 +5491,6 @@
             <w:pPr>
               <w:pStyle w:val="Normal"/>
               <w:widowControl w:val="false"/>
-              <w:pBdr/>
               <w:spacing w:lineRule="auto" w:line="240"/>
               <w:rPr>
                 <w:color w:val="1F497D" w:themeColor="text2"/>
@@ -5462,7 +5509,7 @@
         <w:trPr/>
         <w:tc>
           <w:tcPr>
-            <w:tcW w:w="2129" w:type="dxa"/>
+            <w:tcW w:w="2128" w:type="dxa"/>
             <w:tcBorders>
               <w:top w:val="single" w:sz="8" w:space="0" w:color="000000"/>
               <w:left w:val="single" w:sz="8" w:space="0" w:color="000000"/>
@@ -5475,7 +5522,6 @@
             <w:pPr>
               <w:pStyle w:val="Normal"/>
               <w:widowControl w:val="false"/>
-              <w:pBdr/>
               <w:spacing w:lineRule="auto" w:line="240"/>
               <w:jc w:val="center"/>
               <w:rPr>
@@ -5492,7 +5538,7 @@
         </w:tc>
         <w:tc>
           <w:tcPr>
-            <w:tcW w:w="8310" w:type="dxa"/>
+            <w:tcW w:w="8311" w:type="dxa"/>
             <w:tcBorders>
               <w:top w:val="single" w:sz="8" w:space="0" w:color="000000"/>
               <w:left w:val="single" w:sz="8" w:space="0" w:color="000000"/>
@@ -5505,7 +5551,6 @@
             <w:pPr>
               <w:pStyle w:val="Normal"/>
               <w:widowControl w:val="false"/>
-              <w:pBdr/>
               <w:spacing w:lineRule="auto" w:line="240"/>
               <w:rPr>
                 <w:color w:val="1F497D" w:themeColor="text2"/>
@@ -5524,7 +5569,7 @@
         <w:trPr/>
         <w:tc>
           <w:tcPr>
-            <w:tcW w:w="2129" w:type="dxa"/>
+            <w:tcW w:w="2128" w:type="dxa"/>
             <w:tcBorders>
               <w:top w:val="single" w:sz="8" w:space="0" w:color="000000"/>
               <w:left w:val="single" w:sz="8" w:space="0" w:color="000000"/>
@@ -5537,7 +5582,6 @@
             <w:pPr>
               <w:pStyle w:val="Normal"/>
               <w:widowControl w:val="false"/>
-              <w:pBdr/>
               <w:spacing w:lineRule="auto" w:line="240"/>
               <w:jc w:val="center"/>
               <w:rPr>
@@ -5554,7 +5598,7 @@
         </w:tc>
         <w:tc>
           <w:tcPr>
-            <w:tcW w:w="8310" w:type="dxa"/>
+            <w:tcW w:w="8311" w:type="dxa"/>
             <w:tcBorders>
               <w:top w:val="single" w:sz="8" w:space="0" w:color="000000"/>
               <w:left w:val="single" w:sz="8" w:space="0" w:color="000000"/>
@@ -5567,7 +5611,6 @@
             <w:pPr>
               <w:pStyle w:val="Normal"/>
               <w:widowControl w:val="false"/>
-              <w:pBdr/>
               <w:spacing w:lineRule="auto" w:line="240"/>
               <w:rPr>
                 <w:color w:val="1F497D" w:themeColor="text2"/>
@@ -5997,119 +6040,123 @@
         </w:rPr>
       </w:pPr>
       <w:r>
-        <w:rPr/>
-      </w:r>
-    </w:p>
-    <w:p>
-      <w:pPr>
-        <w:pStyle w:val="Heading2"/>
-        <w:numPr>
-          <w:ilvl w:val="1"/>
-          <w:numId w:val="7"/>
-        </w:numPr>
-        <w:rPr/>
-      </w:pPr>
-      <w:bookmarkStart w:id="11" w:name="_Toc126197767"/>
-      <w:r>
-        <w:rPr/>
-        <w:t>User Class and Characteristics</w:t>
-      </w:r>
-      <w:bookmarkEnd w:id="11"/>
-    </w:p>
-    <w:p>
-      <w:pPr>
-        <w:pStyle w:val="Normal"/>
-        <w:rPr/>
-      </w:pPr>
-      <w:r>
-        <w:rPr/>
-        <w:t>[A categorization and profiling of the users the software is intended for and their classification into different user classes]</w:t>
-      </w:r>
-    </w:p>
-    <w:p>
-      <w:pPr>
-        <w:pStyle w:val="Normal"/>
-        <w:rPr/>
-      </w:pPr>
-      <w:r>
-        <w:rPr/>
-      </w:r>
-    </w:p>
-    <w:p>
-      <w:pPr>
-        <w:pStyle w:val="Normal"/>
-        <w:rPr/>
-      </w:pPr>
-      <w:r>
-        <w:rPr>
-          <w:color w:val="1F497D" w:themeColor="text2"/>
-        </w:rPr>
-        <w:t>-While little technical knowledge will be required to operate our application, likely just the ability to operate a computer and run a web browser, the app does sort users by proficiency level. Users of any level of experience level should be supported on the platform, however certain features will be locked off till they prove a level of competency in health and fitness. Likewise, proof of certification, and proof of ownership will be required to be recognized as a personal trainer or gym owner, respectively.</w:t>
-      </w:r>
-    </w:p>
-    <w:p>
-      <w:pPr>
-        <w:pStyle w:val="Normal"/>
-        <w:rPr>
-          <w:color w:val="1F497D" w:themeColor="text2"/>
-        </w:rPr>
-      </w:pPr>
-      <w:r>
-        <w:rPr>
-          <w:color w:val="1F497D" w:themeColor="text2"/>
-        </w:rPr>
-      </w:r>
-    </w:p>
-    <w:p>
-      <w:pPr>
-        <w:pStyle w:val="Heading2"/>
-        <w:numPr>
-          <w:ilvl w:val="1"/>
-          <w:numId w:val="7"/>
-        </w:numPr>
-        <w:rPr/>
-      </w:pPr>
-      <w:bookmarkStart w:id="12" w:name="_Toc126197768"/>
-      <w:r>
-        <w:rPr/>
-        <w:t>Operating Environment</w:t>
-      </w:r>
-      <w:bookmarkEnd w:id="12"/>
-    </w:p>
-    <w:p>
-      <w:pPr>
-        <w:pStyle w:val="Normal"/>
-        <w:rPr/>
-      </w:pPr>
-      <w:r>
-        <w:rPr/>
-        <w:t>[Specification of the environment the software is being designed to operate in.]</w:t>
-      </w:r>
-    </w:p>
-    <w:p>
-      <w:pPr>
-        <w:pStyle w:val="Normal"/>
-        <w:rPr/>
-      </w:pPr>
-      <w:r>
-        <w:rPr/>
-      </w:r>
-    </w:p>
-    <w:p>
-      <w:pPr>
-        <w:pStyle w:val="Normal"/>
         <w:rPr>
           <w:bCs/>
           <w:color w:val="1F497D" w:themeColor="text2"/>
           <w:lang w:val="en-US"/>
         </w:rPr>
-      </w:pPr>
-      <w:r>
+      </w:r>
+    </w:p>
+    <w:p>
+      <w:pPr>
+        <w:pStyle w:val="Heading2"/>
+        <w:numPr>
+          <w:ilvl w:val="1"/>
+          <w:numId w:val="7"/>
+        </w:numPr>
+        <w:rPr/>
+      </w:pPr>
+      <w:bookmarkStart w:id="11" w:name="_Toc126197767"/>
+      <w:r>
+        <w:rPr/>
+        <w:t>User Class and Characteristics</w:t>
+      </w:r>
+      <w:bookmarkEnd w:id="11"/>
+    </w:p>
+    <w:p>
+      <w:pPr>
+        <w:pStyle w:val="Normal"/>
+        <w:rPr/>
+      </w:pPr>
+      <w:r>
+        <w:rPr/>
+        <w:t>[A categorization and profiling of the users the software is intended for and their classification into different user classes]</w:t>
+      </w:r>
+    </w:p>
+    <w:p>
+      <w:pPr>
+        <w:pStyle w:val="Normal"/>
+        <w:rPr/>
+      </w:pPr>
+      <w:r>
+        <w:rPr/>
+      </w:r>
+    </w:p>
+    <w:p>
+      <w:pPr>
+        <w:pStyle w:val="Normal"/>
+        <w:rPr/>
+      </w:pPr>
+      <w:r>
+        <w:rPr>
+          <w:color w:val="1F497D" w:themeColor="text2"/>
+        </w:rPr>
+        <w:t>-While little technical knowledge will be required to operate our application, likely just the ability to operate a computer and run a web browser, the app does sort users by proficiency level. Users of any level of experience level should be supported on the platform, however certain features will be locked off till they prove a level of competency in health and fitness. Likewise, proof of certification, and proof of ownership will be required to be recognized as a personal trainer or gym owner, respectively.</w:t>
+      </w:r>
+    </w:p>
+    <w:p>
+      <w:pPr>
+        <w:pStyle w:val="Normal"/>
+        <w:rPr>
+          <w:color w:val="1F497D" w:themeColor="text2"/>
+        </w:rPr>
+      </w:pPr>
+      <w:r>
+        <w:rPr>
+          <w:color w:val="1F497D" w:themeColor="text2"/>
+        </w:rPr>
+      </w:r>
+    </w:p>
+    <w:p>
+      <w:pPr>
+        <w:pStyle w:val="Heading2"/>
+        <w:numPr>
+          <w:ilvl w:val="1"/>
+          <w:numId w:val="7"/>
+        </w:numPr>
+        <w:rPr/>
+      </w:pPr>
+      <w:bookmarkStart w:id="12" w:name="_Toc126197768"/>
+      <w:r>
+        <w:rPr/>
+        <w:t>Operating Environment</w:t>
+      </w:r>
+      <w:bookmarkEnd w:id="12"/>
+    </w:p>
+    <w:p>
+      <w:pPr>
+        <w:pStyle w:val="Normal"/>
+        <w:rPr/>
+      </w:pPr>
+      <w:r>
+        <w:rPr/>
+        <w:t>[Specification of the environment the software is being designed to operate in.]</w:t>
+      </w:r>
+    </w:p>
+    <w:p>
+      <w:pPr>
+        <w:pStyle w:val="Normal"/>
+        <w:rPr/>
+      </w:pPr>
+      <w:r>
+        <w:rPr/>
+      </w:r>
+    </w:p>
+    <w:p>
+      <w:pPr>
+        <w:pStyle w:val="Normal"/>
         <w:rPr>
           <w:bCs/>
           <w:color w:val="1F497D" w:themeColor="text2"/>
           <w:lang w:val="en-US"/>
         </w:rPr>
+      </w:pPr>
+      <w:r>
+        <w:rPr>
+          <w:bCs/>
+          <w:color w:val="1F497D" w:themeColor="text2"/>
+          <w:lang w:val="en-US"/>
+        </w:rPr>
         <w:t xml:space="preserve">-As a web application, Progress should be able to run on a wide variety of devices, such as PC or Mobile. </w:t>
       </w:r>
     </w:p>
@@ -6156,7 +6203,9 @@
         </w:rPr>
       </w:pPr>
       <w:r>
-        <w:rPr/>
+        <w:rPr>
+          <w:color w:val="1F497D" w:themeColor="text2"/>
+        </w:rPr>
       </w:r>
     </w:p>
     <w:p>
@@ -6230,24 +6279,20 @@
         <w:rPr>
           <w:color w:val="1F497D" w:themeColor="text2"/>
         </w:rPr>
-        <w:t xml:space="preserve">?The software will be dependent on Spring Web and Thymeleaf in order to create and execute the MVC architecture that will be developed within NetBeans. </w:t>
-      </w:r>
-      <w:r>
+        <w:t xml:space="preserve">?The software will be dependent on Spring Web and Thymeleaf in order to create and execute the MVC architecture that will be developed within NetBeans. It will also be dependent on the YouTube Data API in order to upload and display training videos. </w:t>
+      </w:r>
+    </w:p>
+    <w:p>
+      <w:pPr>
+        <w:pStyle w:val="Normal"/>
         <w:rPr>
           <w:color w:val="1F497D" w:themeColor="text2"/>
         </w:rPr>
-        <w:t xml:space="preserve">It will also be dependent on the YouTube Data API in order to upload and display training videos. </w:t>
-      </w:r>
-    </w:p>
-    <w:p>
-      <w:pPr>
-        <w:pStyle w:val="Normal"/>
+      </w:pPr>
+      <w:r>
         <w:rPr>
           <w:color w:val="1F497D" w:themeColor="text2"/>
         </w:rPr>
-      </w:pPr>
-      <w:r>
-        <w:rPr/>
       </w:r>
     </w:p>
     <w:p>
@@ -6480,10 +6525,10 @@
           <w:szCs w:val="26"/>
         </w:rPr>
       </w:r>
-      <w:bookmarkStart w:id="19" w:name="_Toc126197775"/>
-      <w:bookmarkStart w:id="20" w:name="_Toc126197712"/>
-      <w:bookmarkStart w:id="21" w:name="_Toc126197775"/>
-      <w:bookmarkStart w:id="22" w:name="_Toc126197712"/>
+      <w:bookmarkStart w:id="19" w:name="_Toc126197712"/>
+      <w:bookmarkStart w:id="20" w:name="_Toc126197775"/>
+      <w:bookmarkStart w:id="21" w:name="_Toc126197712"/>
+      <w:bookmarkStart w:id="22" w:name="_Toc126197775"/>
       <w:bookmarkEnd w:id="21"/>
       <w:bookmarkEnd w:id="22"/>
     </w:p>
@@ -6514,10 +6559,10 @@
           <w:szCs w:val="26"/>
         </w:rPr>
       </w:r>
-      <w:bookmarkStart w:id="23" w:name="_Toc126197776"/>
-      <w:bookmarkStart w:id="24" w:name="_Toc126197713"/>
-      <w:bookmarkStart w:id="25" w:name="_Toc126197776"/>
-      <w:bookmarkStart w:id="26" w:name="_Toc126197713"/>
+      <w:bookmarkStart w:id="23" w:name="_Toc126197713"/>
+      <w:bookmarkStart w:id="24" w:name="_Toc126197776"/>
+      <w:bookmarkStart w:id="25" w:name="_Toc126197713"/>
+      <w:bookmarkStart w:id="26" w:name="_Toc126197776"/>
       <w:bookmarkEnd w:id="25"/>
       <w:bookmarkEnd w:id="26"/>
     </w:p>
@@ -6548,10 +6593,10 @@
           <w:szCs w:val="26"/>
         </w:rPr>
       </w:r>
-      <w:bookmarkStart w:id="27" w:name="_Toc126197777"/>
-      <w:bookmarkStart w:id="28" w:name="_Toc126197714"/>
-      <w:bookmarkStart w:id="29" w:name="_Toc126197777"/>
-      <w:bookmarkStart w:id="30" w:name="_Toc126197714"/>
+      <w:bookmarkStart w:id="27" w:name="_Toc126197714"/>
+      <w:bookmarkStart w:id="28" w:name="_Toc126197777"/>
+      <w:bookmarkStart w:id="29" w:name="_Toc126197714"/>
+      <w:bookmarkStart w:id="30" w:name="_Toc126197777"/>
       <w:bookmarkEnd w:id="29"/>
       <w:bookmarkEnd w:id="30"/>
     </w:p>
@@ -6582,10 +6627,10 @@
           <w:szCs w:val="26"/>
         </w:rPr>
       </w:r>
-      <w:bookmarkStart w:id="31" w:name="_Toc126197778"/>
-      <w:bookmarkStart w:id="32" w:name="_Toc126197715"/>
-      <w:bookmarkStart w:id="33" w:name="_Toc126197778"/>
-      <w:bookmarkStart w:id="34" w:name="_Toc126197715"/>
+      <w:bookmarkStart w:id="31" w:name="_Toc126197715"/>
+      <w:bookmarkStart w:id="32" w:name="_Toc126197778"/>
+      <w:bookmarkStart w:id="33" w:name="_Toc126197715"/>
+      <w:bookmarkStart w:id="34" w:name="_Toc126197778"/>
       <w:bookmarkEnd w:id="33"/>
       <w:bookmarkEnd w:id="34"/>
     </w:p>
@@ -7652,16 +7697,23 @@
     <w:p>
       <w:pPr>
         <w:pStyle w:val="Normal"/>
-        <w:ind w:left="180" w:hanging="0"/>
         <w:rPr/>
       </w:pPr>
       <w:r>
         <w:rPr/>
         <w:drawing>
-          <wp:inline distT="0" distB="0" distL="0" distR="0">
-            <wp:extent cx="5591175" cy="3162300"/>
+          <wp:anchor behindDoc="0" distT="0" distB="0" distL="0" distR="0" simplePos="0" locked="0" layoutInCell="0" allowOverlap="1" relativeHeight="2">
+            <wp:simplePos x="0" y="0"/>
+            <wp:positionH relativeFrom="column">
+              <wp:posOffset>198755</wp:posOffset>
+            </wp:positionH>
+            <wp:positionV relativeFrom="paragraph">
+              <wp:posOffset>127635</wp:posOffset>
+            </wp:positionV>
+            <wp:extent cx="5510530" cy="4132580"/>
             <wp:effectExtent l="0" t="0" r="0" b="0"/>
-            <wp:docPr id="1" name="image25.png" descr=""/>
+            <wp:wrapNone/>
+            <wp:docPr id="1" name="Image1" descr=""/>
             <wp:cNvGraphicFramePr>
               <a:graphicFrameLocks xmlns:a="http://schemas.openxmlformats.org/drawingml/2006/main" noChangeAspect="1"/>
             </wp:cNvGraphicFramePr>
@@ -7669,14 +7721,13 @@
               <a:graphicData uri="http://schemas.openxmlformats.org/drawingml/2006/picture">
                 <pic:pic xmlns:pic="http://schemas.openxmlformats.org/drawingml/2006/picture">
                   <pic:nvPicPr>
-                    <pic:cNvPr id="1" name="image25.png" descr=""/>
+                    <pic:cNvPr id="1" name="Image1" descr=""/>
                     <pic:cNvPicPr>
                       <a:picLocks noChangeAspect="1" noChangeArrowheads="1"/>
                     </pic:cNvPicPr>
                   </pic:nvPicPr>
                   <pic:blipFill>
                     <a:blip r:embed="rId2"/>
-                    <a:srcRect l="0" t="5465" r="0" b="10110"/>
                     <a:stretch>
                       <a:fillRect/>
                     </a:stretch>
@@ -7684,7 +7735,7 @@
                   <pic:spPr bwMode="auto">
                     <a:xfrm>
                       <a:off x="0" y="0"/>
-                      <a:ext cx="5591175" cy="3162300"/>
+                      <a:ext cx="5510530" cy="4132580"/>
                     </a:xfrm>
                     <a:prstGeom prst="rect">
                       <a:avLst/>
@@ -7693,8 +7744,198 @@
                 </pic:pic>
               </a:graphicData>
             </a:graphic>
-          </wp:inline>
+          </wp:anchor>
         </w:drawing>
+      </w:r>
+    </w:p>
+    <w:p>
+      <w:pPr>
+        <w:pStyle w:val="Normal"/>
+        <w:rPr/>
+      </w:pPr>
+      <w:r>
+        <w:rPr/>
+      </w:r>
+    </w:p>
+    <w:p>
+      <w:pPr>
+        <w:pStyle w:val="Normal"/>
+        <w:rPr/>
+      </w:pPr>
+      <w:r>
+        <w:rPr/>
+      </w:r>
+    </w:p>
+    <w:p>
+      <w:pPr>
+        <w:pStyle w:val="Normal"/>
+        <w:rPr/>
+      </w:pPr>
+      <w:r>
+        <w:rPr/>
+      </w:r>
+    </w:p>
+    <w:p>
+      <w:pPr>
+        <w:pStyle w:val="Normal"/>
+        <w:rPr/>
+      </w:pPr>
+      <w:r>
+        <w:rPr/>
+      </w:r>
+    </w:p>
+    <w:p>
+      <w:pPr>
+        <w:pStyle w:val="Normal"/>
+        <w:rPr/>
+      </w:pPr>
+      <w:r>
+        <w:rPr/>
+      </w:r>
+    </w:p>
+    <w:p>
+      <w:pPr>
+        <w:pStyle w:val="Normal"/>
+        <w:rPr/>
+      </w:pPr>
+      <w:r>
+        <w:rPr/>
+      </w:r>
+    </w:p>
+    <w:p>
+      <w:pPr>
+        <w:pStyle w:val="Normal"/>
+        <w:rPr/>
+      </w:pPr>
+      <w:r>
+        <w:rPr/>
+      </w:r>
+    </w:p>
+    <w:p>
+      <w:pPr>
+        <w:pStyle w:val="Normal"/>
+        <w:rPr/>
+      </w:pPr>
+      <w:r>
+        <w:rPr/>
+      </w:r>
+    </w:p>
+    <w:p>
+      <w:pPr>
+        <w:pStyle w:val="Normal"/>
+        <w:rPr/>
+      </w:pPr>
+      <w:r>
+        <w:rPr/>
+      </w:r>
+    </w:p>
+    <w:p>
+      <w:pPr>
+        <w:pStyle w:val="Normal"/>
+        <w:rPr/>
+      </w:pPr>
+      <w:r>
+        <w:rPr/>
+      </w:r>
+    </w:p>
+    <w:p>
+      <w:pPr>
+        <w:pStyle w:val="Normal"/>
+        <w:rPr/>
+      </w:pPr>
+      <w:r>
+        <w:rPr/>
+      </w:r>
+    </w:p>
+    <w:p>
+      <w:pPr>
+        <w:pStyle w:val="Normal"/>
+        <w:rPr/>
+      </w:pPr>
+      <w:r>
+        <w:rPr/>
+      </w:r>
+    </w:p>
+    <w:p>
+      <w:pPr>
+        <w:pStyle w:val="Normal"/>
+        <w:rPr/>
+      </w:pPr>
+      <w:r>
+        <w:rPr/>
+      </w:r>
+    </w:p>
+    <w:p>
+      <w:pPr>
+        <w:pStyle w:val="Normal"/>
+        <w:rPr/>
+      </w:pPr>
+      <w:r>
+        <w:rPr/>
+      </w:r>
+    </w:p>
+    <w:p>
+      <w:pPr>
+        <w:pStyle w:val="Normal"/>
+        <w:rPr/>
+      </w:pPr>
+      <w:r>
+        <w:rPr/>
+      </w:r>
+    </w:p>
+    <w:p>
+      <w:pPr>
+        <w:pStyle w:val="Normal"/>
+        <w:rPr/>
+      </w:pPr>
+      <w:r>
+        <w:rPr/>
+      </w:r>
+    </w:p>
+    <w:p>
+      <w:pPr>
+        <w:pStyle w:val="Normal"/>
+        <w:rPr/>
+      </w:pPr>
+      <w:r>
+        <w:rPr/>
+      </w:r>
+    </w:p>
+    <w:p>
+      <w:pPr>
+        <w:pStyle w:val="Normal"/>
+        <w:rPr/>
+      </w:pPr>
+      <w:r>
+        <w:rPr/>
+      </w:r>
+    </w:p>
+    <w:p>
+      <w:pPr>
+        <w:pStyle w:val="Normal"/>
+        <w:rPr/>
+      </w:pPr>
+      <w:r>
+        <w:rPr/>
+      </w:r>
+    </w:p>
+    <w:p>
+      <w:pPr>
+        <w:pStyle w:val="Normal"/>
+        <w:rPr/>
+      </w:pPr>
+      <w:r>
+        <w:rPr/>
+      </w:r>
+    </w:p>
+    <w:p>
+      <w:pPr>
+        <w:pStyle w:val="Normal"/>
+        <w:ind w:left="180" w:hanging="0"/>
+        <w:rPr/>
+      </w:pPr>
+      <w:r>
+        <w:rPr/>
       </w:r>
     </w:p>
     <w:p>
@@ -7722,14 +7963,14 @@
         </w:numPr>
         <w:rPr/>
       </w:pPr>
-      <w:bookmarkStart w:id="58" w:name="_Hlk126196810"/>
-      <w:bookmarkStart w:id="59" w:name="_Toc126197802"/>
+      <w:bookmarkStart w:id="58" w:name="_Toc126197802"/>
+      <w:bookmarkStart w:id="59" w:name="_Hlk126196810"/>
+      <w:bookmarkEnd w:id="59"/>
+      <w:r>
+        <w:rPr/>
+        <w:t>Actor: Actor Name (Responsible Team Member)</w:t>
+      </w:r>
       <w:bookmarkEnd w:id="58"/>
-      <w:r>
-        <w:rPr/>
-        <w:t>Actor: Actor Name (Responsible Team Member)</w:t>
-      </w:r>
-      <w:bookmarkEnd w:id="59"/>
     </w:p>
     <w:p>
       <w:pPr>
@@ -7740,8 +7981,8 @@
         </w:numPr>
         <w:rPr/>
       </w:pPr>
-      <w:bookmarkStart w:id="60" w:name="_Hlk126196810"/>
-      <w:bookmarkStart w:id="61" w:name="_Hlk126196763"/>
+      <w:bookmarkStart w:id="60" w:name="_Hlk126196763"/>
+      <w:bookmarkStart w:id="61" w:name="_Hlk126196810_Copy_1"/>
       <w:bookmarkEnd w:id="60"/>
       <w:bookmarkEnd w:id="61"/>
       <w:r>
@@ -7783,8 +8024,8 @@
       <w:r>
         <w:rPr/>
       </w:r>
-      <w:bookmarkStart w:id="62" w:name="_Hlk126196763"/>
-      <w:bookmarkStart w:id="63" w:name="_Hlk126196763"/>
+      <w:bookmarkStart w:id="62" w:name="_Hlk126196763_Copy_1"/>
+      <w:bookmarkStart w:id="63" w:name="_Hlk126196763_Copy_1"/>
       <w:bookmarkEnd w:id="63"/>
     </w:p>
     <w:p>
@@ -7794,7 +8035,6 @@
           <w:ilvl w:val="2"/>
           <w:numId w:val="10"/>
         </w:numPr>
-        <w:ind w:left="1980" w:hanging="0"/>
         <w:rPr/>
       </w:pPr>
       <w:r>
@@ -7877,6 +8117,74 @@
       <w:pPr>
         <w:pStyle w:val="Normal"/>
         <w:numPr>
+          <w:ilvl w:val="2"/>
+          <w:numId w:val="11"/>
+        </w:numPr>
+        <w:rPr/>
+      </w:pPr>
+      <w:r>
+        <w:rPr>
+          <w:b/>
+        </w:rPr>
+        <w:t>Use-Case Name</w:t>
+      </w:r>
+      <w:r>
+        <w:rPr/>
+        <w:t>: [Brief Use-Case Description]</w:t>
+      </w:r>
+    </w:p>
+    <w:p>
+      <w:pPr>
+        <w:pStyle w:val="Normal"/>
+        <w:numPr>
+          <w:ilvl w:val="2"/>
+          <w:numId w:val="11"/>
+        </w:numPr>
+        <w:rPr/>
+      </w:pPr>
+      <w:r>
+        <w:rPr>
+          <w:b/>
+        </w:rPr>
+        <w:t>Use-Case Name</w:t>
+      </w:r>
+      <w:r>
+        <w:rPr/>
+        <w:t>: [Brief Use-Case Description]</w:t>
+      </w:r>
+    </w:p>
+    <w:p>
+      <w:pPr>
+        <w:pStyle w:val="Normal"/>
+        <w:numPr>
+          <w:ilvl w:val="0"/>
+          <w:numId w:val="0"/>
+        </w:numPr>
+        <w:ind w:left="1440" w:hanging="0"/>
+        <w:rPr/>
+      </w:pPr>
+      <w:r>
+        <w:rPr/>
+      </w:r>
+    </w:p>
+    <w:p>
+      <w:pPr>
+        <w:pStyle w:val="Heading3"/>
+        <w:numPr>
+          <w:ilvl w:val="2"/>
+          <w:numId w:val="10"/>
+        </w:numPr>
+        <w:rPr/>
+      </w:pPr>
+      <w:r>
+        <w:rPr/>
+        <w:t>Actor: Personal Trainer (Dallin Pierce)</w:t>
+      </w:r>
+    </w:p>
+    <w:p>
+      <w:pPr>
+        <w:pStyle w:val="Normal"/>
+        <w:numPr>
           <w:ilvl w:val="0"/>
           <w:numId w:val="8"/>
         </w:numPr>
@@ -7885,12 +8193,13 @@
       <w:r>
         <w:rPr>
           <w:b/>
-        </w:rPr>
-        <w:t>Use-Case Name</w:t>
-      </w:r>
-      <w:r>
-        <w:rPr/>
-        <w:t>: [Brief Use-Case Description]</w:t>
+          <w:bCs/>
+        </w:rPr>
+        <w:t>Upload training videos</w:t>
+      </w:r>
+      <w:r>
+        <w:rPr/>
+        <w:t xml:space="preserve">: This user can upload videos of them completing workouts for others to follow </w:t>
       </w:r>
     </w:p>
     <w:p>
@@ -7905,12 +8214,21 @@
       <w:r>
         <w:rPr>
           <w:b/>
-        </w:rPr>
-        <w:t>Use-Case Name</w:t>
-      </w:r>
-      <w:r>
-        <w:rPr/>
-        <w:t>: [Brief Use-Case Description]</w:t>
+          <w:bCs/>
+        </w:rPr>
+        <w:t>Publicize their services</w:t>
+      </w:r>
+      <w:r>
+        <w:rPr/>
+        <w:t xml:space="preserve">: </w:t>
+      </w:r>
+      <w:r>
+        <w:rPr/>
+        <w:t>This user c</w:t>
+      </w:r>
+      <w:r>
+        <w:rPr/>
+        <w:t xml:space="preserve">an advertise their personal training business on the app and other users can then respond to this. </w:t>
       </w:r>
     </w:p>
     <w:p>
@@ -8226,13 +8544,13 @@
         </w:numPr>
         <w:rPr/>
       </w:pPr>
+      <w:r>
+        <w:rPr>
+          <w:b/>
+        </w:rPr>
+        <w:t>Use-Case Name</w:t>
+      </w:r>
       <w:bookmarkStart w:id="70" w:name="_Hlk126197265"/>
-      <w:r>
-        <w:rPr>
-          <w:b/>
-        </w:rPr>
-        <w:t>Use-Case Name</w:t>
-      </w:r>
       <w:r>
         <w:rPr/>
         <w:t>:</w:t>
@@ -8461,6 +8779,20 @@
     </w:p>
     <w:p>
       <w:pPr>
+        <w:pStyle w:val="Normal"/>
+        <w:numPr>
+          <w:ilvl w:val="0"/>
+          <w:numId w:val="0"/>
+        </w:numPr>
+        <w:ind w:left="2160" w:hanging="0"/>
+        <w:rPr/>
+      </w:pPr>
+      <w:r>
+        <w:rPr/>
+      </w:r>
+    </w:p>
+    <w:p>
+      <w:pPr>
         <w:pStyle w:val="Heading3"/>
         <w:numPr>
           <w:ilvl w:val="2"/>
@@ -8485,6 +8817,294 @@
       <w:pPr>
         <w:pStyle w:val="Normal"/>
         <w:numPr>
+          <w:ilvl w:val="2"/>
+          <w:numId w:val="12"/>
+        </w:numPr>
+        <w:rPr/>
+      </w:pPr>
+      <w:r>
+        <w:rPr>
+          <w:b/>
+        </w:rPr>
+        <w:t>Use-Case Name</w:t>
+      </w:r>
+      <w:r>
+        <w:rPr/>
+        <w:t>:</w:t>
+      </w:r>
+    </w:p>
+    <w:p>
+      <w:pPr>
+        <w:pStyle w:val="Normal"/>
+        <w:numPr>
+          <w:ilvl w:val="4"/>
+          <w:numId w:val="12"/>
+        </w:numPr>
+        <w:rPr/>
+      </w:pPr>
+      <w:r>
+        <w:rPr>
+          <w:b/>
+        </w:rPr>
+        <w:t>Initial Assumption</w:t>
+      </w:r>
+      <w:r>
+        <w:rPr/>
+        <w:t xml:space="preserve">: </w:t>
+      </w:r>
+    </w:p>
+    <w:p>
+      <w:pPr>
+        <w:pStyle w:val="Normal"/>
+        <w:numPr>
+          <w:ilvl w:val="4"/>
+          <w:numId w:val="12"/>
+        </w:numPr>
+        <w:rPr/>
+      </w:pPr>
+      <w:r>
+        <w:rPr>
+          <w:b/>
+        </w:rPr>
+        <w:t>Normal</w:t>
+      </w:r>
+      <w:r>
+        <w:rPr/>
+        <w:t xml:space="preserve">: </w:t>
+      </w:r>
+    </w:p>
+    <w:p>
+      <w:pPr>
+        <w:pStyle w:val="Normal"/>
+        <w:numPr>
+          <w:ilvl w:val="4"/>
+          <w:numId w:val="12"/>
+        </w:numPr>
+        <w:rPr/>
+      </w:pPr>
+      <w:r>
+        <w:rPr>
+          <w:b/>
+        </w:rPr>
+        <w:t>What Can Go Wrong</w:t>
+      </w:r>
+      <w:r>
+        <w:rPr/>
+        <w:t xml:space="preserve">: </w:t>
+      </w:r>
+    </w:p>
+    <w:p>
+      <w:pPr>
+        <w:pStyle w:val="Normal"/>
+        <w:numPr>
+          <w:ilvl w:val="4"/>
+          <w:numId w:val="12"/>
+        </w:numPr>
+        <w:rPr/>
+      </w:pPr>
+      <w:r>
+        <w:rPr>
+          <w:b/>
+        </w:rPr>
+        <w:t>Other Activities</w:t>
+      </w:r>
+      <w:r>
+        <w:rPr/>
+        <w:t xml:space="preserve">: </w:t>
+      </w:r>
+    </w:p>
+    <w:p>
+      <w:pPr>
+        <w:pStyle w:val="Normal"/>
+        <w:numPr>
+          <w:ilvl w:val="4"/>
+          <w:numId w:val="12"/>
+        </w:numPr>
+        <w:rPr/>
+      </w:pPr>
+      <w:r>
+        <w:rPr>
+          <w:b/>
+        </w:rPr>
+        <w:t>System State on Completion</w:t>
+      </w:r>
+      <w:r>
+        <w:rPr/>
+        <w:t xml:space="preserve">: </w:t>
+      </w:r>
+    </w:p>
+    <w:p>
+      <w:pPr>
+        <w:pStyle w:val="Normal"/>
+        <w:numPr>
+          <w:ilvl w:val="2"/>
+          <w:numId w:val="12"/>
+        </w:numPr>
+        <w:rPr/>
+      </w:pPr>
+      <w:r>
+        <w:rPr>
+          <w:b/>
+        </w:rPr>
+        <w:t>Use-Case Name</w:t>
+      </w:r>
+      <w:r>
+        <w:rPr/>
+        <w:t>:</w:t>
+      </w:r>
+    </w:p>
+    <w:p>
+      <w:pPr>
+        <w:pStyle w:val="Normal"/>
+        <w:numPr>
+          <w:ilvl w:val="4"/>
+          <w:numId w:val="12"/>
+        </w:numPr>
+        <w:rPr/>
+      </w:pPr>
+      <w:r>
+        <w:rPr>
+          <w:b/>
+        </w:rPr>
+        <w:t>Initial Assumption</w:t>
+      </w:r>
+      <w:r>
+        <w:rPr/>
+        <w:t xml:space="preserve">: </w:t>
+      </w:r>
+    </w:p>
+    <w:p>
+      <w:pPr>
+        <w:pStyle w:val="Normal"/>
+        <w:numPr>
+          <w:ilvl w:val="4"/>
+          <w:numId w:val="12"/>
+        </w:numPr>
+        <w:rPr/>
+      </w:pPr>
+      <w:r>
+        <w:rPr>
+          <w:b/>
+        </w:rPr>
+        <w:t>Normal</w:t>
+      </w:r>
+      <w:r>
+        <w:rPr/>
+        <w:t xml:space="preserve">: </w:t>
+      </w:r>
+    </w:p>
+    <w:p>
+      <w:pPr>
+        <w:pStyle w:val="Normal"/>
+        <w:numPr>
+          <w:ilvl w:val="4"/>
+          <w:numId w:val="12"/>
+        </w:numPr>
+        <w:rPr/>
+      </w:pPr>
+      <w:r>
+        <w:rPr>
+          <w:b/>
+        </w:rPr>
+        <w:t>What Can Go Wrong</w:t>
+      </w:r>
+      <w:r>
+        <w:rPr/>
+        <w:t xml:space="preserve">: </w:t>
+      </w:r>
+    </w:p>
+    <w:p>
+      <w:pPr>
+        <w:pStyle w:val="Normal"/>
+        <w:numPr>
+          <w:ilvl w:val="4"/>
+          <w:numId w:val="12"/>
+        </w:numPr>
+        <w:rPr/>
+      </w:pPr>
+      <w:r>
+        <w:rPr>
+          <w:b/>
+        </w:rPr>
+        <w:t>Other Activities</w:t>
+      </w:r>
+      <w:r>
+        <w:rPr/>
+        <w:t xml:space="preserve">: </w:t>
+      </w:r>
+    </w:p>
+    <w:p>
+      <w:pPr>
+        <w:pStyle w:val="Normal"/>
+        <w:numPr>
+          <w:ilvl w:val="4"/>
+          <w:numId w:val="12"/>
+        </w:numPr>
+        <w:rPr/>
+      </w:pPr>
+      <w:r>
+        <w:rPr>
+          <w:b/>
+        </w:rPr>
+        <w:t>System State on Completion</w:t>
+      </w:r>
+      <w:r>
+        <w:rPr/>
+        <w:t xml:space="preserve">: </w:t>
+      </w:r>
+    </w:p>
+    <w:p>
+      <w:pPr>
+        <w:pStyle w:val="Normal"/>
+        <w:numPr>
+          <w:ilvl w:val="0"/>
+          <w:numId w:val="0"/>
+        </w:numPr>
+        <w:ind w:left="2160" w:hanging="0"/>
+        <w:rPr/>
+      </w:pPr>
+      <w:r>
+        <w:rPr/>
+      </w:r>
+    </w:p>
+    <w:p>
+      <w:pPr>
+        <w:pStyle w:val="Heading3"/>
+        <w:numPr>
+          <w:ilvl w:val="2"/>
+          <w:numId w:val="10"/>
+        </w:numPr>
+        <w:rPr/>
+      </w:pPr>
+      <w:bookmarkStart w:id="73" w:name="_Toc126197808_Copy_1"/>
+      <w:r>
+        <w:rPr/>
+        <w:t xml:space="preserve">Actor: </w:t>
+      </w:r>
+      <w:r>
+        <w:rPr/>
+        <w:t>Personal Trainer</w:t>
+      </w:r>
+      <w:bookmarkStart w:id="74" w:name="_Hlk126197413_Copy_1"/>
+      <w:r>
+        <w:rPr/>
+        <w:t xml:space="preserve"> (</w:t>
+      </w:r>
+      <w:r>
+        <w:rPr/>
+        <w:t>Dallin Pierce</w:t>
+      </w:r>
+      <w:r>
+        <w:rPr/>
+        <w:t>)</w:t>
+      </w:r>
+      <w:bookmarkEnd w:id="73"/>
+      <w:bookmarkEnd w:id="74"/>
+    </w:p>
+    <w:p>
+      <w:pPr>
+        <w:pStyle w:val="Normal"/>
+        <w:numPr>
           <w:ilvl w:val="0"/>
           <w:numId w:val="2"/>
         </w:numPr>
@@ -8493,8 +9113,9 @@
       <w:r>
         <w:rPr>
           <w:b/>
-        </w:rPr>
-        <w:t>Use-Case Name</w:t>
+          <w:bCs/>
+        </w:rPr>
+        <w:t>Upload training videos</w:t>
       </w:r>
       <w:r>
         <w:rPr/>
@@ -8520,6 +9141,10 @@
         <w:rPr/>
         <w:t xml:space="preserve">: </w:t>
       </w:r>
+      <w:r>
+        <w:rPr/>
+        <w:t>The Trainer is logged in and has a video of an accepted format to upload, through use of the YouTube Data API</w:t>
+      </w:r>
     </w:p>
     <w:p>
       <w:pPr>
@@ -8538,7 +9163,11 @@
       </w:r>
       <w:r>
         <w:rPr/>
-        <w:t xml:space="preserve">: </w:t>
+        <w:t xml:space="preserve">:  </w:t>
+      </w:r>
+      <w:r>
+        <w:rPr/>
+        <w:t>The video is uploaded and displayed to their clients or on their page.</w:t>
       </w:r>
     </w:p>
     <w:p>
@@ -8560,6 +9189,10 @@
         <w:rPr/>
         <w:t xml:space="preserve">: </w:t>
       </w:r>
+      <w:r>
+        <w:rPr/>
+        <w:t>The video may fail to upload due to a miscommunication with YouTube, or the failure of the API.</w:t>
+      </w:r>
     </w:p>
     <w:p>
       <w:pPr>
@@ -8580,6 +9213,10 @@
         <w:rPr/>
         <w:t xml:space="preserve">: </w:t>
       </w:r>
+      <w:r>
+        <w:rPr/>
+        <w:t>the user may want to manage or view videos already uploaded to their account.</w:t>
+      </w:r>
     </w:p>
     <w:p>
       <w:pPr>
@@ -8600,6 +9237,10 @@
         <w:rPr/>
         <w:t xml:space="preserve">: </w:t>
       </w:r>
+      <w:r>
+        <w:rPr/>
+        <w:t>The video is uploaded and displayed to their followers/clients and on their account.</w:t>
+      </w:r>
     </w:p>
     <w:p>
       <w:pPr>
@@ -8613,8 +9254,9 @@
       <w:r>
         <w:rPr>
           <w:b/>
-        </w:rPr>
-        <w:t>Use-Case Name</w:t>
+          <w:bCs/>
+        </w:rPr>
+        <w:t>Publicize their services</w:t>
       </w:r>
       <w:r>
         <w:rPr/>
@@ -8640,6 +9282,10 @@
         <w:rPr/>
         <w:t xml:space="preserve">: </w:t>
       </w:r>
+      <w:r>
+        <w:rPr/>
+        <w:t>The trainer will create a special kind of post that can be seen by users of various levels, which can be specified by the trainer.</w:t>
+      </w:r>
     </w:p>
     <w:p>
       <w:pPr>
@@ -8660,6 +9306,10 @@
         <w:rPr/>
         <w:t xml:space="preserve">: </w:t>
       </w:r>
+      <w:r>
+        <w:rPr/>
+        <w:t>the post is successful and stored on the database, where it can be served to users of appropriate levels.</w:t>
+      </w:r>
     </w:p>
     <w:p>
       <w:pPr>
@@ -8680,6 +9330,10 @@
         <w:rPr/>
         <w:t xml:space="preserve">: </w:t>
       </w:r>
+      <w:r>
+        <w:rPr/>
+        <w:t>there may be an error when saving the post causing it to not be stored in the database, or the user may make an error when posting causing for a need to be able to remove their post.</w:t>
+      </w:r>
     </w:p>
     <w:p>
       <w:pPr>
@@ -8700,6 +9354,10 @@
         <w:rPr/>
         <w:t xml:space="preserve">: </w:t>
       </w:r>
+      <w:r>
+        <w:rPr/>
+        <w:t>The user may want to delete one of their advertisements, or edit info on said advert.</w:t>
+      </w:r>
     </w:p>
     <w:p>
       <w:pPr>
@@ -8720,6 +9378,10 @@
         <w:rPr/>
         <w:t xml:space="preserve">: </w:t>
       </w:r>
+      <w:r>
+        <w:rPr/>
+        <w:t>The post is saved to the database and can be viewed by users of appropriate levels.</w:t>
+      </w:r>
     </w:p>
     <w:p>
       <w:pPr>
@@ -8758,12 +9420,12 @@
         </w:numPr>
         <w:rPr/>
       </w:pPr>
-      <w:bookmarkStart w:id="73" w:name="_Toc126197809"/>
+      <w:bookmarkStart w:id="75" w:name="_Toc126197809"/>
       <w:r>
         <w:rPr/>
         <w:t>Design Documents</w:t>
       </w:r>
-      <w:bookmarkEnd w:id="73"/>
+      <w:bookmarkEnd w:id="75"/>
     </w:p>
     <w:p>
       <w:pPr>
@@ -8774,14 +9436,14 @@
         </w:numPr>
         <w:rPr/>
       </w:pPr>
-      <w:bookmarkStart w:id="74" w:name="_Toc126197810"/>
+      <w:bookmarkStart w:id="76" w:name="_Toc126197810"/>
       <w:r>
         <w:rPr/>
         <w:t>Software Architecture</w:t>
       </w:r>
-      <w:bookmarkStart w:id="75" w:name="_heading=h.1egqt2p"/>
-      <w:bookmarkEnd w:id="74"/>
-      <w:bookmarkEnd w:id="75"/>
+      <w:bookmarkStart w:id="77" w:name="_heading=h.1egqt2p"/>
+      <w:bookmarkEnd w:id="76"/>
+      <w:bookmarkEnd w:id="77"/>
     </w:p>
     <w:p>
       <w:pPr>
@@ -8810,12 +9472,12 @@
         </w:numPr>
         <w:rPr/>
       </w:pPr>
-      <w:bookmarkStart w:id="76" w:name="_Toc126197811"/>
+      <w:bookmarkStart w:id="78" w:name="_Toc126197811"/>
       <w:r>
         <w:rPr/>
         <w:t>High-Level Database Schema</w:t>
       </w:r>
-      <w:bookmarkEnd w:id="76"/>
+      <w:bookmarkEnd w:id="78"/>
     </w:p>
     <w:p>
       <w:pPr>
@@ -8853,12 +9515,12 @@
         </w:numPr>
         <w:rPr/>
       </w:pPr>
-      <w:bookmarkStart w:id="77" w:name="_Toc126197812"/>
+      <w:bookmarkStart w:id="79" w:name="_Toc126197812"/>
       <w:r>
         <w:rPr/>
         <w:t>Software Design</w:t>
       </w:r>
-      <w:bookmarkEnd w:id="77"/>
+      <w:bookmarkEnd w:id="79"/>
     </w:p>
     <w:p>
       <w:pPr>
@@ -8869,12 +9531,12 @@
         </w:numPr>
         <w:rPr/>
       </w:pPr>
-      <w:bookmarkStart w:id="78" w:name="_Toc126197813"/>
+      <w:bookmarkStart w:id="80" w:name="_Toc126197813"/>
       <w:r>
         <w:rPr/>
         <w:t>State Machine Diagram: Actor Name (Responsible Team Member)</w:t>
       </w:r>
-      <w:bookmarkEnd w:id="78"/>
+      <w:bookmarkEnd w:id="80"/>
     </w:p>
     <w:p>
       <w:pPr>
@@ -8885,12 +9547,12 @@
         </w:numPr>
         <w:rPr/>
       </w:pPr>
-      <w:bookmarkStart w:id="79" w:name="_Toc126197814"/>
+      <w:bookmarkStart w:id="81" w:name="_Toc126197814"/>
       <w:r>
         <w:rPr/>
         <w:t>State Machine Diagram: Actor Name (Responsible Team Member)</w:t>
       </w:r>
-      <w:bookmarkEnd w:id="79"/>
+      <w:bookmarkEnd w:id="81"/>
     </w:p>
     <w:p>
       <w:pPr>
@@ -8901,12 +9563,12 @@
         </w:numPr>
         <w:rPr/>
       </w:pPr>
-      <w:bookmarkStart w:id="80" w:name="_Toc126197815"/>
+      <w:bookmarkStart w:id="82" w:name="_Toc126197815"/>
       <w:r>
         <w:rPr/>
         <w:t>State Machine Diagram: Actor Name (Responsible Team Member)</w:t>
       </w:r>
-      <w:bookmarkEnd w:id="80"/>
+      <w:bookmarkEnd w:id="82"/>
     </w:p>
     <w:p>
       <w:pPr>
@@ -8926,12 +9588,12 @@
         </w:numPr>
         <w:rPr/>
       </w:pPr>
-      <w:bookmarkStart w:id="81" w:name="_Toc126197816"/>
+      <w:bookmarkStart w:id="83" w:name="_Toc126197816"/>
       <w:r>
         <w:rPr/>
         <w:t>UML Class Diagram</w:t>
       </w:r>
-      <w:bookmarkEnd w:id="81"/>
+      <w:bookmarkEnd w:id="83"/>
     </w:p>
     <w:p>
       <w:pPr>
@@ -8960,12 +9622,12 @@
         </w:numPr>
         <w:rPr/>
       </w:pPr>
-      <w:bookmarkStart w:id="82" w:name="_Toc126197817"/>
+      <w:bookmarkStart w:id="84" w:name="_Toc126197817"/>
       <w:r>
         <w:rPr/>
         <w:t>Scenario</w:t>
       </w:r>
-      <w:bookmarkEnd w:id="82"/>
+      <w:bookmarkEnd w:id="84"/>
     </w:p>
     <w:p>
       <w:pPr>
@@ -8976,12 +9638,12 @@
         </w:numPr>
         <w:rPr/>
       </w:pPr>
-      <w:bookmarkStart w:id="83" w:name="_Toc126197818"/>
+      <w:bookmarkStart w:id="85" w:name="_Toc126197818"/>
       <w:r>
         <w:rPr/>
         <w:t>Brief Written Scenario with Screenshots</w:t>
       </w:r>
-      <w:bookmarkEnd w:id="83"/>
+      <w:bookmarkEnd w:id="85"/>
     </w:p>
     <w:sectPr>
       <w:footerReference w:type="default" r:id="rId3"/>
@@ -10487,6 +11149,281 @@
   <w:abstractNum w:abstractNumId="11">
     <w:lvl w:ilvl="0">
       <w:start w:val="1"/>
+      <w:numFmt w:val="bullet"/>
+      <w:lvlText w:val=""/>
+      <w:lvlJc w:val="left"/>
+      <w:pPr>
+        <w:tabs>
+          <w:tab w:val="num" w:pos="720"/>
+        </w:tabs>
+        <w:ind w:left="720" w:hanging="360"/>
+      </w:pPr>
+      <w:rPr>
+        <w:rFonts w:ascii="Symbol" w:hAnsi="Symbol" w:cs="Symbol" w:hint="default"/>
+      </w:rPr>
+    </w:lvl>
+    <w:lvl w:ilvl="1">
+      <w:start w:val="1"/>
+      <w:numFmt w:val="bullet"/>
+      <w:lvlText w:val="◦"/>
+      <w:lvlJc w:val="left"/>
+      <w:pPr>
+        <w:tabs>
+          <w:tab w:val="num" w:pos="1080"/>
+        </w:tabs>
+        <w:ind w:left="1080" w:hanging="360"/>
+      </w:pPr>
+      <w:rPr>
+        <w:rFonts w:ascii="OpenSymbol" w:hAnsi="OpenSymbol" w:cs="OpenSymbol" w:hint="default"/>
+      </w:rPr>
+    </w:lvl>
+    <w:lvl w:ilvl="2">
+      <w:start w:val="1"/>
+      <w:numFmt w:val="bullet"/>
+      <w:lvlText w:val="-"/>
+      <w:lvlJc w:val="left"/>
+      <w:pPr>
+        <w:tabs>
+          <w:tab w:val="num" w:pos="1440"/>
+        </w:tabs>
+        <w:ind w:left="1440" w:hanging="360"/>
+      </w:pPr>
+      <w:rPr>
+        <w:rFonts w:ascii="OpenSymbol" w:hAnsi="OpenSymbol" w:cs="OpenSymbol" w:hint="default"/>
+      </w:rPr>
+    </w:lvl>
+    <w:lvl w:ilvl="3">
+      <w:start w:val="1"/>
+      <w:numFmt w:val="bullet"/>
+      <w:lvlText w:val=""/>
+      <w:lvlJc w:val="left"/>
+      <w:pPr>
+        <w:tabs>
+          <w:tab w:val="num" w:pos="1800"/>
+        </w:tabs>
+        <w:ind w:left="1800" w:hanging="360"/>
+      </w:pPr>
+      <w:rPr>
+        <w:rFonts w:ascii="Symbol" w:hAnsi="Symbol" w:cs="Symbol" w:hint="default"/>
+      </w:rPr>
+    </w:lvl>
+    <w:lvl w:ilvl="4">
+      <w:start w:val="1"/>
+      <w:numFmt w:val="bullet"/>
+      <w:lvlText w:val="◦"/>
+      <w:lvlJc w:val="left"/>
+      <w:pPr>
+        <w:tabs>
+          <w:tab w:val="num" w:pos="2160"/>
+        </w:tabs>
+        <w:ind w:left="2160" w:hanging="360"/>
+      </w:pPr>
+      <w:rPr>
+        <w:rFonts w:ascii="OpenSymbol" w:hAnsi="OpenSymbol" w:cs="OpenSymbol" w:hint="default"/>
+      </w:rPr>
+    </w:lvl>
+    <w:lvl w:ilvl="5">
+      <w:start w:val="1"/>
+      <w:numFmt w:val="bullet"/>
+      <w:lvlText w:val="▪"/>
+      <w:lvlJc w:val="left"/>
+      <w:pPr>
+        <w:tabs>
+          <w:tab w:val="num" w:pos="2520"/>
+        </w:tabs>
+        <w:ind w:left="2520" w:hanging="360"/>
+      </w:pPr>
+      <w:rPr>
+        <w:rFonts w:ascii="OpenSymbol" w:hAnsi="OpenSymbol" w:cs="OpenSymbol" w:hint="default"/>
+      </w:rPr>
+    </w:lvl>
+    <w:lvl w:ilvl="6">
+      <w:start w:val="1"/>
+      <w:numFmt w:val="bullet"/>
+      <w:lvlText w:val=""/>
+      <w:lvlJc w:val="left"/>
+      <w:pPr>
+        <w:tabs>
+          <w:tab w:val="num" w:pos="2880"/>
+        </w:tabs>
+        <w:ind w:left="2880" w:hanging="360"/>
+      </w:pPr>
+      <w:rPr>
+        <w:rFonts w:ascii="Symbol" w:hAnsi="Symbol" w:cs="Symbol" w:hint="default"/>
+      </w:rPr>
+    </w:lvl>
+    <w:lvl w:ilvl="7">
+      <w:start w:val="1"/>
+      <w:numFmt w:val="bullet"/>
+      <w:lvlText w:val="◦"/>
+      <w:lvlJc w:val="left"/>
+      <w:pPr>
+        <w:tabs>
+          <w:tab w:val="num" w:pos="3240"/>
+        </w:tabs>
+        <w:ind w:left="3240" w:hanging="360"/>
+      </w:pPr>
+      <w:rPr>
+        <w:rFonts w:ascii="OpenSymbol" w:hAnsi="OpenSymbol" w:cs="OpenSymbol" w:hint="default"/>
+      </w:rPr>
+    </w:lvl>
+    <w:lvl w:ilvl="8">
+      <w:start w:val="1"/>
+      <w:numFmt w:val="bullet"/>
+      <w:lvlText w:val="▪"/>
+      <w:lvlJc w:val="left"/>
+      <w:pPr>
+        <w:tabs>
+          <w:tab w:val="num" w:pos="3600"/>
+        </w:tabs>
+        <w:ind w:left="3600" w:hanging="360"/>
+      </w:pPr>
+      <w:rPr>
+        <w:rFonts w:ascii="OpenSymbol" w:hAnsi="OpenSymbol" w:cs="OpenSymbol" w:hint="default"/>
+      </w:rPr>
+    </w:lvl>
+  </w:abstractNum>
+  <w:abstractNum w:abstractNumId="12">
+    <w:lvl w:ilvl="0">
+      <w:start w:val="1"/>
+      <w:numFmt w:val="bullet"/>
+      <w:lvlText w:val=""/>
+      <w:lvlJc w:val="left"/>
+      <w:pPr>
+        <w:tabs>
+          <w:tab w:val="num" w:pos="720"/>
+        </w:tabs>
+        <w:ind w:left="720" w:hanging="360"/>
+      </w:pPr>
+      <w:rPr>
+        <w:rFonts w:ascii="Symbol" w:hAnsi="Symbol" w:cs="Symbol" w:hint="default"/>
+      </w:rPr>
+    </w:lvl>
+    <w:lvl w:ilvl="1">
+      <w:start w:val="1"/>
+      <w:numFmt w:val="bullet"/>
+      <w:lvlText w:val="◦"/>
+      <w:lvlJc w:val="left"/>
+      <w:pPr>
+        <w:tabs>
+          <w:tab w:val="num" w:pos="1080"/>
+        </w:tabs>
+        <w:ind w:left="1080" w:hanging="360"/>
+      </w:pPr>
+      <w:rPr>
+        <w:rFonts w:ascii="OpenSymbol" w:hAnsi="OpenSymbol" w:cs="OpenSymbol" w:hint="default"/>
+      </w:rPr>
+    </w:lvl>
+    <w:lvl w:ilvl="2">
+      <w:start w:val="1"/>
+      <w:numFmt w:val="bullet"/>
+      <w:lvlText w:val="-"/>
+      <w:lvlJc w:val="left"/>
+      <w:pPr>
+        <w:tabs>
+          <w:tab w:val="num" w:pos="1440"/>
+        </w:tabs>
+        <w:ind w:left="1440" w:hanging="360"/>
+      </w:pPr>
+      <w:rPr>
+        <w:rFonts w:ascii="OpenSymbol" w:hAnsi="OpenSymbol" w:cs="OpenSymbol" w:hint="default"/>
+        <w:u w:val="none"/>
+      </w:rPr>
+    </w:lvl>
+    <w:lvl w:ilvl="3">
+      <w:start w:val="1"/>
+      <w:numFmt w:val="bullet"/>
+      <w:lvlText w:val=""/>
+      <w:lvlJc w:val="left"/>
+      <w:pPr>
+        <w:tabs>
+          <w:tab w:val="num" w:pos="1800"/>
+        </w:tabs>
+        <w:ind w:left="1800" w:hanging="360"/>
+      </w:pPr>
+      <w:rPr>
+        <w:rFonts w:ascii="Symbol" w:hAnsi="Symbol" w:cs="Symbol" w:hint="default"/>
+      </w:rPr>
+    </w:lvl>
+    <w:lvl w:ilvl="4">
+      <w:start w:val="1"/>
+      <w:numFmt w:val="bullet"/>
+      <w:lvlText w:val=""/>
+      <w:lvlJc w:val="left"/>
+      <w:pPr>
+        <w:tabs>
+          <w:tab w:val="num" w:pos="2160"/>
+        </w:tabs>
+        <w:ind w:left="2160" w:hanging="360"/>
+      </w:pPr>
+      <w:rPr>
+        <w:rFonts w:ascii="Wingdings" w:hAnsi="Wingdings" w:cs="Wingdings" w:hint="default"/>
+      </w:rPr>
+    </w:lvl>
+    <w:lvl w:ilvl="5">
+      <w:start w:val="1"/>
+      <w:numFmt w:val="bullet"/>
+      <w:lvlText w:val="▪"/>
+      <w:lvlJc w:val="left"/>
+      <w:pPr>
+        <w:tabs>
+          <w:tab w:val="num" w:pos="2520"/>
+        </w:tabs>
+        <w:ind w:left="2520" w:hanging="360"/>
+      </w:pPr>
+      <w:rPr>
+        <w:rFonts w:ascii="OpenSymbol" w:hAnsi="OpenSymbol" w:cs="OpenSymbol" w:hint="default"/>
+      </w:rPr>
+    </w:lvl>
+    <w:lvl w:ilvl="6">
+      <w:start w:val="1"/>
+      <w:numFmt w:val="bullet"/>
+      <w:lvlText w:val=""/>
+      <w:lvlJc w:val="left"/>
+      <w:pPr>
+        <w:tabs>
+          <w:tab w:val="num" w:pos="2880"/>
+        </w:tabs>
+        <w:ind w:left="2880" w:hanging="360"/>
+      </w:pPr>
+      <w:rPr>
+        <w:rFonts w:ascii="Symbol" w:hAnsi="Symbol" w:cs="Symbol" w:hint="default"/>
+      </w:rPr>
+    </w:lvl>
+    <w:lvl w:ilvl="7">
+      <w:start w:val="1"/>
+      <w:numFmt w:val="bullet"/>
+      <w:lvlText w:val="◦"/>
+      <w:lvlJc w:val="left"/>
+      <w:pPr>
+        <w:tabs>
+          <w:tab w:val="num" w:pos="3240"/>
+        </w:tabs>
+        <w:ind w:left="3240" w:hanging="360"/>
+      </w:pPr>
+      <w:rPr>
+        <w:rFonts w:ascii="OpenSymbol" w:hAnsi="OpenSymbol" w:cs="OpenSymbol" w:hint="default"/>
+      </w:rPr>
+    </w:lvl>
+    <w:lvl w:ilvl="8">
+      <w:start w:val="1"/>
+      <w:numFmt w:val="bullet"/>
+      <w:lvlText w:val="▪"/>
+      <w:lvlJc w:val="left"/>
+      <w:pPr>
+        <w:tabs>
+          <w:tab w:val="num" w:pos="3600"/>
+        </w:tabs>
+        <w:ind w:left="3600" w:hanging="360"/>
+      </w:pPr>
+      <w:rPr>
+        <w:rFonts w:ascii="OpenSymbol" w:hAnsi="OpenSymbol" w:cs="OpenSymbol" w:hint="default"/>
+      </w:rPr>
+    </w:lvl>
+  </w:abstractNum>
+  <w:abstractNum w:abstractNumId="13">
+    <w:lvl w:ilvl="0">
+      <w:start w:val="1"/>
       <w:numFmt w:val="none"/>
       <w:suff w:val="nothing"/>
       <w:lvlText w:val=""/>
@@ -10635,6 +11572,12 @@
   </w:num>
   <w:num w:numId="11">
     <w:abstractNumId w:val="11"/>
+  </w:num>
+  <w:num w:numId="12">
+    <w:abstractNumId w:val="12"/>
+  </w:num>
+  <w:num w:numId="13">
+    <w:abstractNumId w:val="13"/>
   </w:num>
 </w:numbering>
 </file>
@@ -11040,6 +11983,7 @@
     <w:rsid w:val="007d51e2"/>
     <w:pPr>
       <w:widowControl/>
+      <w:suppressAutoHyphens w:val="true"/>
       <w:bidi w:val="0"/>
       <w:spacing w:lineRule="auto" w:line="276" w:before="0" w:after="0"/>
       <w:jc w:val="left"/>
@@ -11199,6 +12143,13 @@
     <w:name w:val="Index Link"/>
     <w:qFormat/>
     <w:rPr/>
+  </w:style>
+  <w:style w:type="character" w:styleId="Bullets">
+    <w:name w:val="Bullets"/>
+    <w:qFormat/>
+    <w:rPr>
+      <w:rFonts w:ascii="OpenSymbol" w:hAnsi="OpenSymbol" w:eastAsia="OpenSymbol" w:cs="OpenSymbol"/>
+    </w:rPr>
   </w:style>
   <w:style w:type="paragraph" w:styleId="Heading">
     <w:name w:val="Heading"/>

</xml_diff>